<commit_message>
finished up yields in report
</commit_message>
<xml_diff>
--- a/ETL Report.docx
+++ b/ETL Report.docx
@@ -240,8 +240,6 @@
         </w:rPr>
         <w:tab/>
       </w:r>
-      <w:bookmarkStart w:id="0" w:name="_GoBack"/>
-      <w:bookmarkEnd w:id="0"/>
     </w:p>
     <w:p>
       <w:pPr>
@@ -270,7 +268,32 @@
           <w:sz w:val="24"/>
           <w:szCs w:val="24"/>
         </w:rPr>
-        <w:t xml:space="preserve"> were used for this project.  Monthly yield curve data for the period June 1990 to June 2019 was obtained from the U.S. Department of the Treasury.</w:t>
+        <w:t xml:space="preserve"> were used for this project.  </w:t>
+      </w:r>
+    </w:p>
+    <w:p>
+      <w:pPr>
+        <w:spacing w:after="0"/>
+        <w:rPr>
+          <w:sz w:val="24"/>
+          <w:szCs w:val="24"/>
+        </w:rPr>
+      </w:pPr>
+    </w:p>
+    <w:p>
+      <w:pPr>
+        <w:spacing w:after="0"/>
+        <w:rPr>
+          <w:sz w:val="24"/>
+          <w:szCs w:val="24"/>
+        </w:rPr>
+      </w:pPr>
+      <w:r>
+        <w:rPr>
+          <w:sz w:val="24"/>
+          <w:szCs w:val="24"/>
+        </w:rPr>
+        <w:t>Monthly yield curve data for the period June 1990 to June 2019 was obtained from the U.S. Department of the Treasury.</w:t>
       </w:r>
       <w:r>
         <w:rPr>
@@ -312,7 +335,32 @@
           <w:sz w:val="24"/>
           <w:szCs w:val="24"/>
         </w:rPr>
-        <w:t xml:space="preserve"> Quarterly real and current GDP growth rates for the second quarter of 1947 to the first quarter 2019 w</w:t>
+        <w:t>The data was scraped off the website which presented a tabular format for each year’s data.</w:t>
+      </w:r>
+    </w:p>
+    <w:p>
+      <w:pPr>
+        <w:spacing w:after="0"/>
+        <w:rPr>
+          <w:sz w:val="24"/>
+          <w:szCs w:val="24"/>
+        </w:rPr>
+      </w:pPr>
+    </w:p>
+    <w:p>
+      <w:pPr>
+        <w:spacing w:after="0"/>
+        <w:rPr>
+          <w:sz w:val="24"/>
+          <w:szCs w:val="24"/>
+        </w:rPr>
+      </w:pPr>
+      <w:r>
+        <w:rPr>
+          <w:sz w:val="24"/>
+          <w:szCs w:val="24"/>
+        </w:rPr>
+        <w:t>Quarterly real and current GDP growth rates for the second quarter of 1947 to the first quarter 2019 w</w:t>
       </w:r>
       <w:r>
         <w:rPr>
@@ -326,14 +374,53 @@
           <w:sz w:val="24"/>
           <w:szCs w:val="24"/>
         </w:rPr>
-        <w:t xml:space="preserve"> obtained from the U.S. Bureau of Economic Analysis.    Both data sets were in csv format.</w:t>
-      </w:r>
-      <w:r>
-        <w:rPr>
-          <w:sz w:val="24"/>
-          <w:szCs w:val="24"/>
-        </w:rPr>
-        <w:t xml:space="preserve">  Pandas was used to read the data into two separate dataframes using Jupyter Notebook. </w:t>
+        <w:t xml:space="preserve"> obtained from the U.S. Bureau of Economic Analysis. </w:t>
+      </w:r>
+      <w:r>
+        <w:rPr>
+          <w:sz w:val="24"/>
+          <w:szCs w:val="24"/>
+        </w:rPr>
+        <w:t>This data was available in CSV format</w:t>
+      </w:r>
+      <w:r>
+        <w:rPr>
+          <w:sz w:val="24"/>
+          <w:szCs w:val="24"/>
+        </w:rPr>
+        <w:t>.</w:t>
+      </w:r>
+      <w:r>
+        <w:rPr>
+          <w:sz w:val="24"/>
+          <w:szCs w:val="24"/>
+        </w:rPr>
+        <w:t xml:space="preserve">  </w:t>
+      </w:r>
+    </w:p>
+    <w:p>
+      <w:pPr>
+        <w:spacing w:after="0"/>
+        <w:rPr>
+          <w:sz w:val="24"/>
+          <w:szCs w:val="24"/>
+        </w:rPr>
+      </w:pPr>
+    </w:p>
+    <w:p>
+      <w:pPr>
+        <w:spacing w:after="0"/>
+        <w:rPr>
+          <w:sz w:val="24"/>
+          <w:szCs w:val="24"/>
+        </w:rPr>
+      </w:pPr>
+      <w:r>
+        <w:rPr>
+          <w:sz w:val="24"/>
+          <w:szCs w:val="24"/>
+        </w:rPr>
+        <w:t xml:space="preserve">Pandas was used to read the data into two separate dataframes using Jupyter Notebook. </w:t>
       </w:r>
     </w:p>
     <w:p>
@@ -521,8 +608,168 @@
           <w:sz w:val="24"/>
           <w:szCs w:val="24"/>
         </w:rPr>
-        <w:t>Ming Lei provide this section.</w:t>
-      </w:r>
+        <w:t xml:space="preserve">The yield curve data was scraped from Treasury.gov which offers a visual table </w:t>
+      </w:r>
+      <w:r>
+        <w:rPr>
+          <w:sz w:val="24"/>
+          <w:szCs w:val="24"/>
+        </w:rPr>
+        <w:t xml:space="preserve">for each year’s data set. While there is an API for Treasury.gov, it is horribly documented with no specific </w:t>
+      </w:r>
+      <w:r>
+        <w:rPr>
+          <w:sz w:val="24"/>
+          <w:szCs w:val="24"/>
+        </w:rPr>
+        <w:t>API for treasury yield curves.</w:t>
+      </w:r>
+    </w:p>
+    <w:p>
+      <w:pPr>
+        <w:spacing w:after="0"/>
+        <w:rPr>
+          <w:sz w:val="24"/>
+          <w:szCs w:val="24"/>
+        </w:rPr>
+      </w:pPr>
+    </w:p>
+    <w:p>
+      <w:pPr>
+        <w:spacing w:after="0"/>
+        <w:rPr>
+          <w:sz w:val="24"/>
+          <w:szCs w:val="24"/>
+        </w:rPr>
+      </w:pPr>
+      <w:r>
+        <w:rPr>
+          <w:sz w:val="24"/>
+          <w:szCs w:val="24"/>
+        </w:rPr>
+        <w:t xml:space="preserve">See comments in </w:t>
+      </w:r>
+      <w:proofErr w:type="spellStart"/>
+      <w:r>
+        <w:rPr>
+          <w:sz w:val="24"/>
+          <w:szCs w:val="24"/>
+        </w:rPr>
+        <w:t>Jupyter</w:t>
+      </w:r>
+      <w:proofErr w:type="spellEnd"/>
+      <w:r>
+        <w:rPr>
+          <w:sz w:val="24"/>
+          <w:szCs w:val="24"/>
+        </w:rPr>
+        <w:t xml:space="preserve"> Notebook </w:t>
+      </w:r>
+      <w:proofErr w:type="spellStart"/>
+      <w:r>
+        <w:rPr>
+          <w:sz w:val="24"/>
+          <w:szCs w:val="24"/>
+        </w:rPr>
+        <w:t>Yield_Curve_Scraping.ipynb</w:t>
+      </w:r>
+      <w:proofErr w:type="spellEnd"/>
+      <w:r>
+        <w:rPr>
+          <w:sz w:val="24"/>
+          <w:szCs w:val="24"/>
+        </w:rPr>
+        <w:t xml:space="preserve"> file.</w:t>
+      </w:r>
+    </w:p>
+    <w:p>
+      <w:pPr>
+        <w:spacing w:after="0"/>
+        <w:rPr>
+          <w:sz w:val="24"/>
+          <w:szCs w:val="24"/>
+        </w:rPr>
+      </w:pPr>
+    </w:p>
+    <w:p>
+      <w:pPr>
+        <w:spacing w:after="0"/>
+        <w:rPr>
+          <w:sz w:val="24"/>
+          <w:szCs w:val="24"/>
+        </w:rPr>
+      </w:pPr>
+      <w:r>
+        <w:rPr>
+          <w:sz w:val="24"/>
+          <w:szCs w:val="24"/>
+        </w:rPr>
+        <w:t xml:space="preserve">The result of this scrape is already produced in the </w:t>
+      </w:r>
+      <w:r>
+        <w:rPr>
+          <w:sz w:val="24"/>
+          <w:szCs w:val="24"/>
+        </w:rPr>
+        <w:t>yield.csv</w:t>
+      </w:r>
+      <w:r>
+        <w:rPr>
+          <w:sz w:val="24"/>
+          <w:szCs w:val="24"/>
+        </w:rPr>
+        <w:t xml:space="preserve"> file. </w:t>
+      </w:r>
+    </w:p>
+    <w:p>
+      <w:pPr>
+        <w:spacing w:after="0"/>
+        <w:rPr>
+          <w:sz w:val="24"/>
+          <w:szCs w:val="24"/>
+        </w:rPr>
+      </w:pPr>
+    </w:p>
+    <w:p>
+      <w:pPr>
+        <w:spacing w:after="0"/>
+        <w:rPr>
+          <w:sz w:val="24"/>
+          <w:szCs w:val="24"/>
+        </w:rPr>
+      </w:pPr>
+      <w:r>
+        <w:rPr>
+          <w:sz w:val="24"/>
+          <w:szCs w:val="24"/>
+        </w:rPr>
+        <w:t xml:space="preserve">The schema is provided in </w:t>
+      </w:r>
+      <w:proofErr w:type="spellStart"/>
+      <w:r>
+        <w:rPr>
+          <w:sz w:val="24"/>
+          <w:szCs w:val="24"/>
+        </w:rPr>
+        <w:t>Yield_Table_Schema_SQL.sql</w:t>
+      </w:r>
+      <w:proofErr w:type="spellEnd"/>
+      <w:r>
+        <w:rPr>
+          <w:sz w:val="24"/>
+          <w:szCs w:val="24"/>
+        </w:rPr>
+        <w:t xml:space="preserve"> for copy paste into whatever DB you wish.</w:t>
+      </w:r>
+    </w:p>
+    <w:p>
+      <w:pPr>
+        <w:spacing w:after="0"/>
+        <w:rPr>
+          <w:sz w:val="24"/>
+          <w:szCs w:val="24"/>
+        </w:rPr>
+      </w:pPr>
     </w:p>
     <w:p>
       <w:pPr>
@@ -582,6 +829,7 @@
           <w:sz w:val="24"/>
           <w:szCs w:val="24"/>
         </w:rPr>
+        <w:lastRenderedPageBreak/>
         <w:t xml:space="preserve">Initial </w:t>
       </w:r>
       <w:r>
@@ -651,6 +899,9 @@
         </w:rPr>
       </w:pPr>
       <w:r>
+        <w:rPr>
+          <w:noProof/>
+        </w:rPr>
         <w:drawing>
           <wp:inline distT="0" distB="0" distL="0" distR="0" wp14:anchorId="4057BDBB" wp14:editId="4AABC8E4">
             <wp:extent cx="5340350" cy="1598111"/>
@@ -969,28 +1220,7 @@
           <w:sz w:val="24"/>
           <w:szCs w:val="24"/>
         </w:rPr>
-        <w:t xml:space="preserve">The </w:t>
-      </w:r>
-      <w:r>
-        <w:rPr>
-          <w:sz w:val="24"/>
-          <w:szCs w:val="24"/>
-        </w:rPr>
-        <w:t xml:space="preserve">transposed </w:t>
-      </w:r>
-      <w:r>
-        <w:rPr>
-          <w:sz w:val="24"/>
-          <w:szCs w:val="24"/>
-        </w:rPr>
-        <w:t>GDP data</w:t>
-      </w:r>
-      <w:r>
-        <w:rPr>
-          <w:sz w:val="24"/>
-          <w:szCs w:val="24"/>
-        </w:rPr>
-        <w:t>frame</w:t>
+        <w:t>The transposed GDP dataframe</w:t>
       </w:r>
       <w:r>
         <w:rPr>
@@ -1004,28 +1234,7 @@
           <w:sz w:val="24"/>
           <w:szCs w:val="24"/>
         </w:rPr>
-        <w:t xml:space="preserve"> included </w:t>
-      </w:r>
-      <w:r>
-        <w:rPr>
-          <w:sz w:val="24"/>
-          <w:szCs w:val="24"/>
-        </w:rPr>
-        <w:t>other economic</w:t>
-      </w:r>
-      <w:r>
-        <w:rPr>
-          <w:sz w:val="24"/>
-          <w:szCs w:val="24"/>
-        </w:rPr>
-        <w:t xml:space="preserve"> </w:t>
-      </w:r>
-      <w:r>
-        <w:rPr>
-          <w:sz w:val="24"/>
-          <w:szCs w:val="24"/>
-        </w:rPr>
-        <w:t>data in addition to GDP</w:t>
+        <w:t xml:space="preserve"> included other economic data in addition to GDP</w:t>
       </w:r>
       <w:r>
         <w:rPr>
@@ -1297,6 +1506,7 @@
           <w:sz w:val="24"/>
           <w:szCs w:val="24"/>
         </w:rPr>
+        <w:lastRenderedPageBreak/>
         <w:t xml:space="preserve">The final step was to load the data into a </w:t>
       </w:r>
       <w:r>
@@ -1346,14 +1556,14 @@
           <w:sz w:val="24"/>
           <w:szCs w:val="24"/>
         </w:rPr>
-        <w:t>eparate database</w:t>
-      </w:r>
-      <w:r>
-        <w:rPr>
-          <w:sz w:val="24"/>
-          <w:szCs w:val="24"/>
-        </w:rPr>
-        <w:t>s</w:t>
+        <w:t xml:space="preserve">eparate </w:t>
+      </w:r>
+      <w:r>
+        <w:rPr>
+          <w:sz w:val="24"/>
+          <w:szCs w:val="24"/>
+        </w:rPr>
+        <w:t>tables</w:t>
       </w:r>
       <w:r>
         <w:rPr>
@@ -1374,14 +1584,21 @@
           <w:sz w:val="24"/>
           <w:szCs w:val="24"/>
         </w:rPr>
-        <w:t xml:space="preserve"> created for the yield curve data and GDP data in PostgreSql.</w:t>
-      </w:r>
-      <w:r>
-        <w:rPr>
-          <w:sz w:val="24"/>
-          <w:szCs w:val="24"/>
-        </w:rPr>
-        <w:t xml:space="preserve">  The two databases were merged to create </w:t>
+        <w:t xml:space="preserve"> created for the yield curve data and GDP data in PostgreSql.  The two </w:t>
+      </w:r>
+      <w:r>
+        <w:rPr>
+          <w:sz w:val="24"/>
+          <w:szCs w:val="24"/>
+        </w:rPr>
+        <w:t>tables</w:t>
+      </w:r>
+      <w:r>
+        <w:rPr>
+          <w:sz w:val="24"/>
+          <w:szCs w:val="24"/>
+        </w:rPr>
+        <w:t xml:space="preserve"> were merged to create </w:t>
       </w:r>
       <w:r>
         <w:rPr>
@@ -1395,53 +1612,438 @@
           <w:sz w:val="24"/>
           <w:szCs w:val="24"/>
         </w:rPr>
-        <w:t xml:space="preserve"> database.  </w:t>
-      </w:r>
-      <w:r>
-        <w:rPr>
-          <w:sz w:val="24"/>
-          <w:szCs w:val="24"/>
-        </w:rPr>
-        <w:t>SQLAlchemy was used to connect to the PostgreSql database.</w:t>
-      </w:r>
-    </w:p>
-    <w:p>
-      <w:pPr>
-        <w:spacing w:after="0"/>
-        <w:rPr>
-          <w:sz w:val="24"/>
-          <w:szCs w:val="24"/>
-        </w:rPr>
-      </w:pPr>
-    </w:p>
-    <w:p>
-      <w:pPr>
-        <w:spacing w:after="0"/>
-        <w:rPr>
-          <w:sz w:val="24"/>
-          <w:szCs w:val="24"/>
-        </w:rPr>
-      </w:pPr>
-    </w:p>
-    <w:p>
-      <w:pPr>
-        <w:spacing w:after="0"/>
-        <w:jc w:val="center"/>
-        <w:rPr>
-          <w:b/>
-          <w:bCs/>
-          <w:sz w:val="24"/>
-          <w:szCs w:val="24"/>
-        </w:rPr>
-      </w:pPr>
-      <w:r>
-        <w:rPr>
-          <w:b/>
-          <w:bCs/>
-          <w:sz w:val="24"/>
-          <w:szCs w:val="24"/>
-        </w:rPr>
-        <w:t>Insert Combined Database</w:t>
+        <w:t xml:space="preserve"> </w:t>
+      </w:r>
+      <w:r>
+        <w:rPr>
+          <w:sz w:val="24"/>
+          <w:szCs w:val="24"/>
+        </w:rPr>
+        <w:t>table</w:t>
+      </w:r>
+      <w:r>
+        <w:rPr>
+          <w:sz w:val="24"/>
+          <w:szCs w:val="24"/>
+        </w:rPr>
+        <w:t xml:space="preserve">.  </w:t>
+      </w:r>
+      <w:r>
+        <w:rPr>
+          <w:sz w:val="24"/>
+          <w:szCs w:val="24"/>
+        </w:rPr>
+        <w:t xml:space="preserve">SQLAlchemy was used to connect to the </w:t>
+      </w:r>
+      <w:proofErr w:type="spellStart"/>
+      <w:r>
+        <w:rPr>
+          <w:sz w:val="24"/>
+          <w:szCs w:val="24"/>
+        </w:rPr>
+        <w:t>PostgreSql</w:t>
+      </w:r>
+      <w:proofErr w:type="spellEnd"/>
+      <w:r>
+        <w:rPr>
+          <w:sz w:val="24"/>
+          <w:szCs w:val="24"/>
+        </w:rPr>
+        <w:t xml:space="preserve"> database</w:t>
+      </w:r>
+    </w:p>
+    <w:p>
+      <w:pPr>
+        <w:spacing w:after="0"/>
+        <w:rPr>
+          <w:sz w:val="24"/>
+          <w:szCs w:val="24"/>
+        </w:rPr>
+      </w:pPr>
+    </w:p>
+    <w:p>
+      <w:pPr>
+        <w:spacing w:after="0"/>
+        <w:rPr>
+          <w:sz w:val="24"/>
+          <w:szCs w:val="24"/>
+        </w:rPr>
+      </w:pPr>
+    </w:p>
+    <w:p>
+      <w:pPr>
+        <w:spacing w:after="0"/>
+        <w:rPr>
+          <w:sz w:val="24"/>
+          <w:szCs w:val="24"/>
+        </w:rPr>
+      </w:pPr>
+      <w:r>
+        <w:rPr>
+          <w:sz w:val="24"/>
+          <w:szCs w:val="24"/>
+        </w:rPr>
+        <w:t>You can combine</w:t>
+      </w:r>
+      <w:r>
+        <w:rPr>
+          <w:sz w:val="24"/>
+          <w:szCs w:val="24"/>
+        </w:rPr>
+        <w:t xml:space="preserve"> the two sets of data by running a join of the two sets by date (which are both </w:t>
+      </w:r>
+      <w:proofErr w:type="gramStart"/>
+      <w:r>
+        <w:rPr>
+          <w:sz w:val="24"/>
+          <w:szCs w:val="24"/>
+        </w:rPr>
+        <w:t>varchar(</w:t>
+      </w:r>
+      <w:proofErr w:type="gramEnd"/>
+      <w:r>
+        <w:rPr>
+          <w:sz w:val="24"/>
+          <w:szCs w:val="24"/>
+        </w:rPr>
+        <w:t>10) datatype):</w:t>
+      </w:r>
+    </w:p>
+    <w:p>
+      <w:pPr>
+        <w:spacing w:after="0"/>
+        <w:rPr>
+          <w:sz w:val="24"/>
+          <w:szCs w:val="24"/>
+        </w:rPr>
+      </w:pPr>
+    </w:p>
+    <w:p>
+      <w:pPr>
+        <w:spacing w:after="0"/>
+        <w:rPr>
+          <w:b/>
+          <w:bCs/>
+          <w:sz w:val="24"/>
+          <w:szCs w:val="24"/>
+        </w:rPr>
+      </w:pPr>
+      <w:bookmarkStart w:id="0" w:name="_GoBack"/>
+      <w:r>
+        <w:rPr>
+          <w:b/>
+          <w:bCs/>
+          <w:sz w:val="24"/>
+          <w:szCs w:val="24"/>
+        </w:rPr>
+        <w:t xml:space="preserve">select </w:t>
+      </w:r>
+      <w:r>
+        <w:rPr>
+          <w:b/>
+          <w:bCs/>
+          <w:sz w:val="24"/>
+          <w:szCs w:val="24"/>
+        </w:rPr>
+        <w:t>* from GDP</w:t>
+      </w:r>
+      <w:r>
+        <w:rPr>
+          <w:b/>
+          <w:bCs/>
+          <w:sz w:val="24"/>
+          <w:szCs w:val="24"/>
+        </w:rPr>
+        <w:t xml:space="preserve">  </w:t>
+      </w:r>
+    </w:p>
+    <w:p>
+      <w:pPr>
+        <w:spacing w:after="0"/>
+        <w:rPr>
+          <w:b/>
+          <w:bCs/>
+          <w:sz w:val="24"/>
+          <w:szCs w:val="24"/>
+        </w:rPr>
+      </w:pPr>
+      <w:r>
+        <w:rPr>
+          <w:b/>
+          <w:bCs/>
+          <w:sz w:val="24"/>
+          <w:szCs w:val="24"/>
+        </w:rPr>
+        <w:t xml:space="preserve">join </w:t>
+      </w:r>
+      <w:r>
+        <w:rPr>
+          <w:b/>
+          <w:bCs/>
+          <w:sz w:val="24"/>
+          <w:szCs w:val="24"/>
+        </w:rPr>
+        <w:t>yield</w:t>
+      </w:r>
+      <w:r>
+        <w:rPr>
+          <w:b/>
+          <w:bCs/>
+          <w:sz w:val="24"/>
+          <w:szCs w:val="24"/>
+        </w:rPr>
+        <w:t xml:space="preserve"> </w:t>
+      </w:r>
+    </w:p>
+    <w:p>
+      <w:pPr>
+        <w:spacing w:after="0"/>
+        <w:rPr>
+          <w:b/>
+          <w:bCs/>
+          <w:sz w:val="24"/>
+          <w:szCs w:val="24"/>
+        </w:rPr>
+      </w:pPr>
+      <w:r>
+        <w:rPr>
+          <w:b/>
+          <w:bCs/>
+          <w:sz w:val="24"/>
+          <w:szCs w:val="24"/>
+        </w:rPr>
+        <w:t xml:space="preserve">on </w:t>
+      </w:r>
+      <w:proofErr w:type="spellStart"/>
+      <w:r>
+        <w:rPr>
+          <w:b/>
+          <w:bCs/>
+          <w:sz w:val="24"/>
+          <w:szCs w:val="24"/>
+        </w:rPr>
+        <w:t>GDP</w:t>
+      </w:r>
+      <w:r>
+        <w:rPr>
+          <w:b/>
+          <w:bCs/>
+          <w:sz w:val="24"/>
+          <w:szCs w:val="24"/>
+        </w:rPr>
+        <w:t>.</w:t>
+      </w:r>
+      <w:r>
+        <w:rPr>
+          <w:b/>
+          <w:bCs/>
+          <w:sz w:val="24"/>
+          <w:szCs w:val="24"/>
+        </w:rPr>
+        <w:t>date</w:t>
+      </w:r>
+      <w:proofErr w:type="spellEnd"/>
+      <w:r>
+        <w:rPr>
+          <w:b/>
+          <w:bCs/>
+          <w:sz w:val="24"/>
+          <w:szCs w:val="24"/>
+        </w:rPr>
+        <w:t xml:space="preserve"> = </w:t>
+      </w:r>
+      <w:proofErr w:type="spellStart"/>
+      <w:proofErr w:type="gramStart"/>
+      <w:r>
+        <w:rPr>
+          <w:b/>
+          <w:bCs/>
+          <w:sz w:val="24"/>
+          <w:szCs w:val="24"/>
+        </w:rPr>
+        <w:t>yield.date</w:t>
+      </w:r>
+      <w:proofErr w:type="spellEnd"/>
+      <w:proofErr w:type="gramEnd"/>
+      <w:r>
+        <w:rPr>
+          <w:b/>
+          <w:bCs/>
+          <w:sz w:val="24"/>
+          <w:szCs w:val="24"/>
+        </w:rPr>
+        <w:t>;</w:t>
+      </w:r>
+    </w:p>
+    <w:bookmarkEnd w:id="0"/>
+    <w:p>
+      <w:pPr>
+        <w:spacing w:after="0"/>
+        <w:rPr>
+          <w:sz w:val="24"/>
+          <w:szCs w:val="24"/>
+        </w:rPr>
+      </w:pPr>
+    </w:p>
+    <w:p>
+      <w:pPr>
+        <w:spacing w:after="0"/>
+        <w:rPr>
+          <w:sz w:val="24"/>
+          <w:szCs w:val="24"/>
+        </w:rPr>
+      </w:pPr>
+      <w:r>
+        <w:rPr>
+          <w:sz w:val="24"/>
+          <w:szCs w:val="24"/>
+        </w:rPr>
+        <w:t xml:space="preserve"> </w:t>
+      </w:r>
+      <w:r>
+        <w:rPr>
+          <w:sz w:val="24"/>
+          <w:szCs w:val="24"/>
+        </w:rPr>
+        <w:t xml:space="preserve">or you can connect to the DB and join them as </w:t>
+      </w:r>
+      <w:proofErr w:type="spellStart"/>
+      <w:r>
+        <w:rPr>
+          <w:sz w:val="24"/>
+          <w:szCs w:val="24"/>
+        </w:rPr>
+        <w:t>Dataframes</w:t>
+      </w:r>
+      <w:proofErr w:type="spellEnd"/>
+      <w:r>
+        <w:rPr>
+          <w:sz w:val="24"/>
+          <w:szCs w:val="24"/>
+        </w:rPr>
+        <w:t xml:space="preserve"> in Python using Pandas</w:t>
+      </w:r>
+    </w:p>
+    <w:p>
+      <w:pPr>
+        <w:spacing w:after="0"/>
+        <w:rPr>
+          <w:b/>
+          <w:bCs/>
+          <w:sz w:val="24"/>
+          <w:szCs w:val="24"/>
+        </w:rPr>
+      </w:pPr>
+    </w:p>
+    <w:p>
+      <w:pPr>
+        <w:spacing w:after="0"/>
+        <w:rPr>
+          <w:b/>
+          <w:bCs/>
+          <w:sz w:val="24"/>
+          <w:szCs w:val="24"/>
+        </w:rPr>
+      </w:pPr>
+      <w:proofErr w:type="spellStart"/>
+      <w:r>
+        <w:rPr>
+          <w:b/>
+          <w:bCs/>
+          <w:sz w:val="24"/>
+          <w:szCs w:val="24"/>
+        </w:rPr>
+        <w:t>merge_table</w:t>
+      </w:r>
+      <w:proofErr w:type="spellEnd"/>
+      <w:r>
+        <w:rPr>
+          <w:b/>
+          <w:bCs/>
+          <w:sz w:val="24"/>
+          <w:szCs w:val="24"/>
+        </w:rPr>
+        <w:t xml:space="preserve"> = </w:t>
+      </w:r>
+      <w:proofErr w:type="spellStart"/>
+      <w:proofErr w:type="gramStart"/>
+      <w:r>
+        <w:rPr>
+          <w:b/>
+          <w:bCs/>
+          <w:sz w:val="24"/>
+          <w:szCs w:val="24"/>
+        </w:rPr>
+        <w:t>pd.merge</w:t>
+      </w:r>
+      <w:proofErr w:type="spellEnd"/>
+      <w:proofErr w:type="gramEnd"/>
+      <w:r>
+        <w:rPr>
+          <w:b/>
+          <w:bCs/>
+          <w:sz w:val="24"/>
+          <w:szCs w:val="24"/>
+        </w:rPr>
+        <w:t>(</w:t>
+      </w:r>
+      <w:proofErr w:type="spellStart"/>
+      <w:r>
+        <w:rPr>
+          <w:b/>
+          <w:bCs/>
+          <w:sz w:val="24"/>
+          <w:szCs w:val="24"/>
+        </w:rPr>
+        <w:t>gdp_df</w:t>
+      </w:r>
+      <w:proofErr w:type="spellEnd"/>
+      <w:r>
+        <w:rPr>
+          <w:b/>
+          <w:bCs/>
+          <w:sz w:val="24"/>
+          <w:szCs w:val="24"/>
+        </w:rPr>
+        <w:t xml:space="preserve">, </w:t>
+      </w:r>
+      <w:proofErr w:type="spellStart"/>
+      <w:r>
+        <w:rPr>
+          <w:b/>
+          <w:bCs/>
+          <w:sz w:val="24"/>
+          <w:szCs w:val="24"/>
+        </w:rPr>
+        <w:t>yield_df</w:t>
+      </w:r>
+      <w:proofErr w:type="spellEnd"/>
+      <w:r>
+        <w:rPr>
+          <w:b/>
+          <w:bCs/>
+          <w:sz w:val="24"/>
+          <w:szCs w:val="24"/>
+        </w:rPr>
+        <w:t>, on="</w:t>
+      </w:r>
+      <w:r>
+        <w:rPr>
+          <w:b/>
+          <w:bCs/>
+          <w:sz w:val="24"/>
+          <w:szCs w:val="24"/>
+        </w:rPr>
+        <w:t>date</w:t>
+      </w:r>
+      <w:r>
+        <w:rPr>
+          <w:b/>
+          <w:bCs/>
+          <w:sz w:val="24"/>
+          <w:szCs w:val="24"/>
+        </w:rPr>
+        <w:t>")</w:t>
       </w:r>
     </w:p>
     <w:p>
@@ -1544,15 +2146,7 @@
           <w:sz w:val="24"/>
           <w:szCs w:val="24"/>
         </w:rPr>
-        <w:t xml:space="preserve"> data shows any patterns in the </w:t>
-      </w:r>
-      <w:r>
-        <w:rPr>
-          <w:sz w:val="24"/>
-          <w:szCs w:val="24"/>
-        </w:rPr>
-        <w:lastRenderedPageBreak/>
-        <w:t>shape of the yield curve and economic growth or recessions.</w:t>
+        <w:t xml:space="preserve"> data shows any patterns in the shape of the yield curve and economic growth or recessions.</w:t>
       </w:r>
       <w:r>
         <w:rPr>
@@ -2458,7 +3052,7 @@
 </file>
 
 <file path=customXml/itemProps1.xml><?xml version="1.0" encoding="utf-8"?>
-<ds:datastoreItem xmlns:ds="http://schemas.openxmlformats.org/officeDocument/2006/customXml" ds:itemID="{B8E4BB80-F93C-404A-9778-B3C137B37917}">
+<ds:datastoreItem xmlns:ds="http://schemas.openxmlformats.org/officeDocument/2006/customXml" ds:itemID="{EF01C5B3-580A-DD41-AF45-44CB24F2F729}">
   <ds:schemaRefs>
     <ds:schemaRef ds:uri="http://schemas.openxmlformats.org/officeDocument/2006/bibliography"/>
   </ds:schemaRefs>

</xml_diff>

<commit_message>
Combined Yield Curve and GDP Jupyter Notebook and Updated Paper
</commit_message>
<xml_diff>
--- a/ETL Report.docx
+++ b/ETL Report.docx
@@ -240,333 +240,672 @@
         </w:rPr>
         <w:tab/>
       </w:r>
+    </w:p>
+    <w:p>
+      <w:pPr>
+        <w:spacing w:after="0"/>
+        <w:rPr>
+          <w:sz w:val="24"/>
+          <w:szCs w:val="24"/>
+        </w:rPr>
+      </w:pPr>
+      <w:r>
+        <w:rPr>
+          <w:sz w:val="24"/>
+          <w:szCs w:val="24"/>
+        </w:rPr>
+        <w:t>Two data set</w:t>
+      </w:r>
+      <w:r>
+        <w:rPr>
+          <w:sz w:val="24"/>
+          <w:szCs w:val="24"/>
+        </w:rPr>
+        <w:t>s</w:t>
+      </w:r>
+      <w:r>
+        <w:rPr>
+          <w:sz w:val="24"/>
+          <w:szCs w:val="24"/>
+        </w:rPr>
+        <w:t xml:space="preserve"> were used for this project.  </w:t>
+      </w:r>
+    </w:p>
+    <w:p>
+      <w:pPr>
+        <w:spacing w:after="0"/>
+        <w:rPr>
+          <w:sz w:val="24"/>
+          <w:szCs w:val="24"/>
+        </w:rPr>
+      </w:pPr>
+    </w:p>
+    <w:p>
+      <w:pPr>
+        <w:spacing w:after="0"/>
+        <w:rPr>
+          <w:sz w:val="24"/>
+          <w:szCs w:val="24"/>
+        </w:rPr>
+      </w:pPr>
+      <w:r>
+        <w:rPr>
+          <w:sz w:val="24"/>
+          <w:szCs w:val="24"/>
+        </w:rPr>
+        <w:t>Monthly yield curve data for the period June 1990 to June 2019 was obtained from the U.S. Department of the Treasury.</w:t>
+      </w:r>
+      <w:r>
+        <w:rPr>
+          <w:sz w:val="24"/>
+          <w:szCs w:val="24"/>
+        </w:rPr>
+        <w:t xml:space="preserve"> </w:t>
+      </w:r>
+      <w:r>
+        <w:rPr>
+          <w:sz w:val="24"/>
+          <w:szCs w:val="24"/>
+        </w:rPr>
+        <w:t xml:space="preserve">Data for the period 1970 to 2019 was </w:t>
+      </w:r>
+      <w:r>
+        <w:rPr>
+          <w:sz w:val="24"/>
+          <w:szCs w:val="24"/>
+        </w:rPr>
+        <w:t>sought; h</w:t>
+      </w:r>
+      <w:r>
+        <w:rPr>
+          <w:sz w:val="24"/>
+          <w:szCs w:val="24"/>
+        </w:rPr>
+        <w:t>owever, yield curve data earlier than 1990 was not available.</w:t>
+      </w:r>
+      <w:r>
+        <w:rPr>
+          <w:sz w:val="24"/>
+          <w:szCs w:val="24"/>
+        </w:rPr>
+        <w:t xml:space="preserve"> </w:t>
+      </w:r>
+      <w:r>
+        <w:rPr>
+          <w:sz w:val="24"/>
+          <w:szCs w:val="24"/>
+        </w:rPr>
+        <w:t>The data was scraped off the website which presented a tabular format for each year’s data.</w:t>
+      </w:r>
+    </w:p>
+    <w:p>
+      <w:pPr>
+        <w:spacing w:after="0"/>
+        <w:rPr>
+          <w:sz w:val="24"/>
+          <w:szCs w:val="24"/>
+        </w:rPr>
+      </w:pPr>
+    </w:p>
+    <w:p>
+      <w:pPr>
+        <w:spacing w:after="0"/>
+        <w:rPr>
+          <w:sz w:val="24"/>
+          <w:szCs w:val="24"/>
+        </w:rPr>
+      </w:pPr>
+      <w:r>
+        <w:rPr>
+          <w:sz w:val="24"/>
+          <w:szCs w:val="24"/>
+        </w:rPr>
+        <w:t>Quarterly real and current GDP growth rates for the second quarter of 1947 to the first quarter 2019 w</w:t>
+      </w:r>
+      <w:r>
+        <w:rPr>
+          <w:sz w:val="24"/>
+          <w:szCs w:val="24"/>
+        </w:rPr>
+        <w:t>ere</w:t>
+      </w:r>
+      <w:r>
+        <w:rPr>
+          <w:sz w:val="24"/>
+          <w:szCs w:val="24"/>
+        </w:rPr>
+        <w:t xml:space="preserve"> obtained from the U.S. Bureau of Economic Analysis. </w:t>
+      </w:r>
+      <w:r>
+        <w:rPr>
+          <w:sz w:val="24"/>
+          <w:szCs w:val="24"/>
+        </w:rPr>
+        <w:t>This data was available in CSV format</w:t>
+      </w:r>
+      <w:r>
+        <w:rPr>
+          <w:sz w:val="24"/>
+          <w:szCs w:val="24"/>
+        </w:rPr>
+        <w:t>.</w:t>
+      </w:r>
+      <w:r>
+        <w:rPr>
+          <w:sz w:val="24"/>
+          <w:szCs w:val="24"/>
+        </w:rPr>
+        <w:t xml:space="preserve">  </w:t>
+      </w:r>
+    </w:p>
+    <w:p>
+      <w:pPr>
+        <w:spacing w:after="0"/>
+        <w:rPr>
+          <w:sz w:val="24"/>
+          <w:szCs w:val="24"/>
+        </w:rPr>
+      </w:pPr>
+    </w:p>
+    <w:p>
+      <w:pPr>
+        <w:spacing w:after="0"/>
+        <w:rPr>
+          <w:sz w:val="24"/>
+          <w:szCs w:val="24"/>
+        </w:rPr>
+      </w:pPr>
+      <w:r>
+        <w:rPr>
+          <w:sz w:val="24"/>
+          <w:szCs w:val="24"/>
+        </w:rPr>
+        <w:t xml:space="preserve">Pandas was used to read the data into two separate dataframes using Jupyter Notebook. </w:t>
+      </w:r>
+    </w:p>
+    <w:p>
+      <w:pPr>
+        <w:spacing w:after="0"/>
+        <w:rPr>
+          <w:sz w:val="24"/>
+          <w:szCs w:val="24"/>
+        </w:rPr>
+      </w:pPr>
+    </w:p>
+    <w:p>
+      <w:pPr>
+        <w:spacing w:after="0"/>
+        <w:rPr>
+          <w:sz w:val="24"/>
+          <w:szCs w:val="24"/>
+        </w:rPr>
+      </w:pPr>
+      <w:r>
+        <w:rPr>
+          <w:b/>
+          <w:bCs/>
+          <w:sz w:val="32"/>
+          <w:szCs w:val="32"/>
+        </w:rPr>
+        <w:t>Transformation</w:t>
+      </w:r>
+    </w:p>
+    <w:p>
+      <w:pPr>
+        <w:spacing w:after="0"/>
+        <w:rPr>
+          <w:sz w:val="24"/>
+          <w:szCs w:val="24"/>
+        </w:rPr>
+      </w:pPr>
+      <w:r>
+        <w:rPr>
+          <w:sz w:val="24"/>
+          <w:szCs w:val="24"/>
+        </w:rPr>
+        <w:t>The first step of the transformation process was to d</w:t>
+      </w:r>
+      <w:r>
+        <w:rPr>
+          <w:sz w:val="24"/>
+          <w:szCs w:val="24"/>
+        </w:rPr>
+        <w:t>elete</w:t>
+      </w:r>
+      <w:r>
+        <w:rPr>
+          <w:sz w:val="24"/>
+          <w:szCs w:val="24"/>
+        </w:rPr>
+        <w:t xml:space="preserve"> any columns and rows that were not needed.  Columns and rows d</w:t>
+      </w:r>
+      <w:r>
+        <w:rPr>
+          <w:sz w:val="24"/>
+          <w:szCs w:val="24"/>
+        </w:rPr>
+        <w:t>eleted</w:t>
+      </w:r>
+      <w:r>
+        <w:rPr>
+          <w:sz w:val="24"/>
+          <w:szCs w:val="24"/>
+        </w:rPr>
+        <w:t xml:space="preserve"> included</w:t>
+      </w:r>
+      <w:r>
+        <w:rPr>
+          <w:sz w:val="24"/>
+          <w:szCs w:val="24"/>
+        </w:rPr>
+        <w:t xml:space="preserve"> summary information about the data set and NaN values.  Deletion of the summary information was completed </w:t>
+      </w:r>
+      <w:r>
+        <w:rPr>
+          <w:sz w:val="24"/>
+          <w:szCs w:val="24"/>
+        </w:rPr>
+        <w:t xml:space="preserve">in EXCEL </w:t>
+      </w:r>
+      <w:r>
+        <w:rPr>
+          <w:sz w:val="24"/>
+          <w:szCs w:val="24"/>
+        </w:rPr>
+        <w:t xml:space="preserve">prior to reading </w:t>
+      </w:r>
+      <w:r>
+        <w:rPr>
+          <w:sz w:val="24"/>
+          <w:szCs w:val="24"/>
+        </w:rPr>
+        <w:t>the data into a Pandas dataframe.</w:t>
+      </w:r>
+      <w:r>
+        <w:rPr>
+          <w:sz w:val="24"/>
+          <w:szCs w:val="24"/>
+        </w:rPr>
+        <w:t xml:space="preserve">  </w:t>
+      </w:r>
+      <w:r>
+        <w:rPr>
+          <w:sz w:val="24"/>
+          <w:szCs w:val="24"/>
+        </w:rPr>
+        <w:t>Formatting of date values were adjusted for both data sets a</w:t>
+      </w:r>
+      <w:r>
+        <w:rPr>
+          <w:sz w:val="24"/>
+          <w:szCs w:val="24"/>
+        </w:rPr>
+        <w:t>s the dates were going to be used to join the two data sets</w:t>
+      </w:r>
+      <w:r>
+        <w:rPr>
+          <w:sz w:val="24"/>
+          <w:szCs w:val="24"/>
+        </w:rPr>
+        <w:t>.</w:t>
+      </w:r>
+    </w:p>
+    <w:p>
+      <w:pPr>
+        <w:spacing w:after="0"/>
+        <w:rPr>
+          <w:sz w:val="24"/>
+          <w:szCs w:val="24"/>
+        </w:rPr>
+      </w:pPr>
+      <w:r>
+        <w:rPr>
+          <w:sz w:val="24"/>
+          <w:szCs w:val="24"/>
+        </w:rPr>
+        <w:t xml:space="preserve"> </w:t>
+      </w:r>
+    </w:p>
+    <w:p>
+      <w:pPr>
+        <w:spacing w:after="0"/>
+        <w:rPr>
+          <w:b/>
+          <w:bCs/>
+          <w:sz w:val="24"/>
+          <w:szCs w:val="24"/>
+        </w:rPr>
+      </w:pPr>
+      <w:r>
+        <w:rPr>
+          <w:b/>
+          <w:bCs/>
+          <w:sz w:val="24"/>
+          <w:szCs w:val="24"/>
+        </w:rPr>
+        <w:t>Yield Curve Data Set</w:t>
+      </w:r>
+    </w:p>
+    <w:p>
+      <w:pPr>
+        <w:spacing w:after="0"/>
+        <w:rPr>
+          <w:sz w:val="24"/>
+          <w:szCs w:val="24"/>
+        </w:rPr>
+      </w:pPr>
+    </w:p>
+    <w:p>
+      <w:pPr>
+        <w:spacing w:after="0"/>
+        <w:rPr>
+          <w:sz w:val="24"/>
+          <w:szCs w:val="24"/>
+        </w:rPr>
+      </w:pPr>
+      <w:r>
+        <w:rPr>
+          <w:sz w:val="24"/>
+          <w:szCs w:val="24"/>
+        </w:rPr>
+        <w:t xml:space="preserve">The yield curve data was scraped from Treasury.gov which offers a visual table </w:t>
+      </w:r>
+      <w:r>
+        <w:rPr>
+          <w:sz w:val="24"/>
+          <w:szCs w:val="24"/>
+        </w:rPr>
+        <w:t xml:space="preserve">for each year’s data set. While there is an API for Treasury.gov, it is horribly documented with no specific </w:t>
+      </w:r>
+      <w:r>
+        <w:rPr>
+          <w:sz w:val="24"/>
+          <w:szCs w:val="24"/>
+        </w:rPr>
+        <w:t>API for treasury yield curves.</w:t>
+      </w:r>
+    </w:p>
+    <w:p>
+      <w:pPr>
+        <w:spacing w:after="0"/>
+        <w:rPr>
+          <w:sz w:val="24"/>
+          <w:szCs w:val="24"/>
+        </w:rPr>
+      </w:pPr>
+    </w:p>
+    <w:p>
+      <w:pPr>
+        <w:spacing w:after="0"/>
+        <w:rPr>
+          <w:sz w:val="24"/>
+          <w:szCs w:val="24"/>
+        </w:rPr>
+      </w:pPr>
+      <w:r>
+        <w:rPr>
+          <w:noProof/>
+        </w:rPr>
+        <w:drawing>
+          <wp:inline distT="0" distB="0" distL="0" distR="0" wp14:anchorId="4C60DC6B" wp14:editId="09E117AD">
+            <wp:extent cx="6724650" cy="1574800"/>
+            <wp:effectExtent l="0" t="0" r="0" b="6350"/>
+            <wp:docPr id="4" name="Picture 4"/>
+            <wp:cNvGraphicFramePr>
+              <a:graphicFrameLocks xmlns:a="http://schemas.openxmlformats.org/drawingml/2006/main" noChangeAspect="1"/>
+            </wp:cNvGraphicFramePr>
+            <a:graphic xmlns:a="http://schemas.openxmlformats.org/drawingml/2006/main">
+              <a:graphicData uri="http://schemas.openxmlformats.org/drawingml/2006/picture">
+                <pic:pic xmlns:pic="http://schemas.openxmlformats.org/drawingml/2006/picture">
+                  <pic:nvPicPr>
+                    <pic:cNvPr id="0" name="Picture 1"/>
+                    <pic:cNvPicPr>
+                      <a:picLocks noChangeAspect="1" noChangeArrowheads="1"/>
+                    </pic:cNvPicPr>
+                  </pic:nvPicPr>
+                  <pic:blipFill>
+                    <a:blip r:embed="rId7">
+                      <a:extLst>
+                        <a:ext uri="{28A0092B-C50C-407E-A947-70E740481C1C}">
+                          <a14:useLocalDpi xmlns:a14="http://schemas.microsoft.com/office/drawing/2010/main" val="0"/>
+                        </a:ext>
+                      </a:extLst>
+                    </a:blip>
+                    <a:srcRect/>
+                    <a:stretch>
+                      <a:fillRect/>
+                    </a:stretch>
+                  </pic:blipFill>
+                  <pic:spPr bwMode="auto">
+                    <a:xfrm>
+                      <a:off x="0" y="0"/>
+                      <a:ext cx="6724650" cy="1574800"/>
+                    </a:xfrm>
+                    <a:prstGeom prst="rect">
+                      <a:avLst/>
+                    </a:prstGeom>
+                    <a:noFill/>
+                    <a:ln>
+                      <a:noFill/>
+                    </a:ln>
+                  </pic:spPr>
+                </pic:pic>
+              </a:graphicData>
+            </a:graphic>
+          </wp:inline>
+        </w:drawing>
+      </w:r>
+    </w:p>
+    <w:p>
+      <w:pPr>
+        <w:spacing w:after="0"/>
+        <w:rPr>
+          <w:sz w:val="24"/>
+          <w:szCs w:val="24"/>
+        </w:rPr>
+      </w:pPr>
+    </w:p>
+    <w:p>
+      <w:pPr>
+        <w:spacing w:after="0"/>
+        <w:rPr>
+          <w:sz w:val="24"/>
+          <w:szCs w:val="24"/>
+        </w:rPr>
+      </w:pPr>
+    </w:p>
+    <w:p>
+      <w:pPr>
+        <w:spacing w:after="0"/>
+        <w:rPr>
+          <w:sz w:val="24"/>
+          <w:szCs w:val="24"/>
+        </w:rPr>
+      </w:pPr>
+      <w:r>
+        <w:rPr>
+          <w:sz w:val="24"/>
+          <w:szCs w:val="24"/>
+        </w:rPr>
+        <w:t xml:space="preserve">See comments in Jupyter Notebook </w:t>
+      </w:r>
+      <w:proofErr w:type="spellStart"/>
+      <w:r>
+        <w:rPr>
+          <w:sz w:val="24"/>
+          <w:szCs w:val="24"/>
+        </w:rPr>
+        <w:t>Yield_Curve_Scraping.ipynb</w:t>
+      </w:r>
+      <w:proofErr w:type="spellEnd"/>
+      <w:r>
+        <w:rPr>
+          <w:sz w:val="24"/>
+          <w:szCs w:val="24"/>
+        </w:rPr>
+        <w:t xml:space="preserve"> file.</w:t>
+      </w:r>
+    </w:p>
+    <w:p>
+      <w:pPr>
+        <w:spacing w:after="0"/>
+        <w:rPr>
+          <w:sz w:val="24"/>
+          <w:szCs w:val="24"/>
+        </w:rPr>
+      </w:pPr>
+    </w:p>
+    <w:p>
+      <w:pPr>
+        <w:spacing w:after="0"/>
+        <w:rPr>
+          <w:sz w:val="24"/>
+          <w:szCs w:val="24"/>
+        </w:rPr>
+      </w:pPr>
+      <w:r>
+        <w:rPr>
+          <w:sz w:val="24"/>
+          <w:szCs w:val="24"/>
+        </w:rPr>
+        <w:t xml:space="preserve">The result of this scrape is already produced in the </w:t>
+      </w:r>
+      <w:r>
+        <w:rPr>
+          <w:sz w:val="24"/>
+          <w:szCs w:val="24"/>
+        </w:rPr>
+        <w:t>yield.csv</w:t>
+      </w:r>
+      <w:r>
+        <w:rPr>
+          <w:sz w:val="24"/>
+          <w:szCs w:val="24"/>
+        </w:rPr>
+        <w:t xml:space="preserve"> file. </w:t>
+      </w:r>
+    </w:p>
+    <w:p>
+      <w:pPr>
+        <w:spacing w:after="0"/>
+        <w:rPr>
+          <w:sz w:val="24"/>
+          <w:szCs w:val="24"/>
+        </w:rPr>
+      </w:pPr>
+    </w:p>
+    <w:p>
+      <w:pPr>
+        <w:spacing w:after="0"/>
+        <w:rPr>
+          <w:sz w:val="24"/>
+          <w:szCs w:val="24"/>
+        </w:rPr>
+      </w:pPr>
+      <w:r>
+        <w:rPr>
+          <w:sz w:val="24"/>
+          <w:szCs w:val="24"/>
+        </w:rPr>
+        <w:t xml:space="preserve">The schema is provided in </w:t>
+      </w:r>
+      <w:proofErr w:type="spellStart"/>
+      <w:r>
+        <w:rPr>
+          <w:sz w:val="24"/>
+          <w:szCs w:val="24"/>
+        </w:rPr>
+        <w:t>Yield_Table_Schema_SQL.sql</w:t>
+      </w:r>
+      <w:proofErr w:type="spellEnd"/>
+      <w:r>
+        <w:rPr>
+          <w:sz w:val="24"/>
+          <w:szCs w:val="24"/>
+        </w:rPr>
+        <w:t xml:space="preserve"> for copy paste into whatever DB you wish.</w:t>
+      </w:r>
+    </w:p>
+    <w:p>
+      <w:pPr>
+        <w:spacing w:after="0"/>
+        <w:rPr>
+          <w:sz w:val="24"/>
+          <w:szCs w:val="24"/>
+        </w:rPr>
+      </w:pPr>
+    </w:p>
+    <w:p>
+      <w:pPr>
+        <w:spacing w:after="0"/>
+        <w:rPr>
+          <w:sz w:val="24"/>
+          <w:szCs w:val="24"/>
+        </w:rPr>
+      </w:pPr>
+      <w:r>
+        <w:rPr>
+          <w:sz w:val="24"/>
+          <w:szCs w:val="24"/>
+        </w:rPr>
+        <w:t>The initial dataframe of the GDP data is in the table below.</w:t>
+      </w:r>
+    </w:p>
+    <w:p>
+      <w:pPr>
+        <w:spacing w:after="0"/>
+        <w:rPr>
+          <w:sz w:val="24"/>
+          <w:szCs w:val="24"/>
+        </w:rPr>
+      </w:pPr>
+    </w:p>
+    <w:p>
+      <w:pPr>
+        <w:spacing w:after="0"/>
+        <w:rPr>
+          <w:b/>
+          <w:bCs/>
+          <w:sz w:val="24"/>
+          <w:szCs w:val="24"/>
+        </w:rPr>
+      </w:pPr>
+      <w:r>
+        <w:rPr>
+          <w:b/>
+          <w:bCs/>
+          <w:sz w:val="24"/>
+          <w:szCs w:val="24"/>
+        </w:rPr>
+        <w:t>GDP</w:t>
+      </w:r>
+      <w:r>
+        <w:rPr>
+          <w:b/>
+          <w:bCs/>
+          <w:sz w:val="24"/>
+          <w:szCs w:val="24"/>
+        </w:rPr>
+        <w:t xml:space="preserve"> Data Set</w:t>
+      </w:r>
+    </w:p>
+    <w:p>
+      <w:pPr>
+        <w:spacing w:after="0"/>
+        <w:jc w:val="center"/>
+        <w:rPr>
+          <w:b/>
+          <w:bCs/>
+          <w:sz w:val="24"/>
+          <w:szCs w:val="24"/>
+        </w:rPr>
+      </w:pPr>
       <w:bookmarkStart w:id="0" w:name="_GoBack"/>
       <w:bookmarkEnd w:id="0"/>
     </w:p>
     <w:p>
       <w:pPr>
         <w:spacing w:after="0"/>
-        <w:rPr>
-          <w:sz w:val="24"/>
-          <w:szCs w:val="24"/>
-        </w:rPr>
-      </w:pPr>
-      <w:r>
-        <w:rPr>
-          <w:sz w:val="24"/>
-          <w:szCs w:val="24"/>
-        </w:rPr>
-        <w:t>Two data set</w:t>
-      </w:r>
-      <w:r>
-        <w:rPr>
-          <w:sz w:val="24"/>
-          <w:szCs w:val="24"/>
-        </w:rPr>
-        <w:t>s</w:t>
-      </w:r>
-      <w:r>
-        <w:rPr>
-          <w:sz w:val="24"/>
-          <w:szCs w:val="24"/>
-        </w:rPr>
-        <w:t xml:space="preserve"> were used for this project.  Monthly yield curve data for the period June 1990 to June 2019 was obtained from the U.S. Department of the Treasury.</w:t>
-      </w:r>
-      <w:r>
-        <w:rPr>
-          <w:sz w:val="24"/>
-          <w:szCs w:val="24"/>
-        </w:rPr>
-        <w:t xml:space="preserve"> </w:t>
-      </w:r>
-      <w:r>
-        <w:rPr>
-          <w:sz w:val="24"/>
-          <w:szCs w:val="24"/>
-        </w:rPr>
-        <w:t xml:space="preserve">Data for the period 1970 to 2019 was </w:t>
-      </w:r>
-      <w:r>
-        <w:rPr>
-          <w:sz w:val="24"/>
-          <w:szCs w:val="24"/>
-        </w:rPr>
-        <w:t>sought; h</w:t>
-      </w:r>
-      <w:r>
-        <w:rPr>
-          <w:sz w:val="24"/>
-          <w:szCs w:val="24"/>
-        </w:rPr>
-        <w:t>owever, yield curve data earlier than 1990 was not available.</w:t>
-      </w:r>
-      <w:r>
-        <w:rPr>
-          <w:sz w:val="24"/>
-          <w:szCs w:val="24"/>
-        </w:rPr>
-        <w:t xml:space="preserve"> </w:t>
-      </w:r>
-      <w:r>
-        <w:rPr>
-          <w:sz w:val="24"/>
-          <w:szCs w:val="24"/>
-        </w:rPr>
-        <w:t xml:space="preserve"> Quarterly real and current GDP growth rates for the second quarter of 1947 to the first quarter 2019 w</w:t>
-      </w:r>
-      <w:r>
-        <w:rPr>
-          <w:sz w:val="24"/>
-          <w:szCs w:val="24"/>
-        </w:rPr>
-        <w:t>ere</w:t>
-      </w:r>
-      <w:r>
-        <w:rPr>
-          <w:sz w:val="24"/>
-          <w:szCs w:val="24"/>
-        </w:rPr>
-        <w:t xml:space="preserve"> obtained from the U.S. Bureau of Economic Analysis.    Both data sets were in csv format.</w:t>
-      </w:r>
-      <w:r>
-        <w:rPr>
-          <w:sz w:val="24"/>
-          <w:szCs w:val="24"/>
-        </w:rPr>
-        <w:t xml:space="preserve">  Pandas was used to read the data into two separate dataframes using Jupyter Notebook. </w:t>
-      </w:r>
-    </w:p>
-    <w:p>
-      <w:pPr>
-        <w:spacing w:after="0"/>
-        <w:rPr>
-          <w:sz w:val="24"/>
-          <w:szCs w:val="24"/>
-        </w:rPr>
-      </w:pPr>
-    </w:p>
-    <w:p>
-      <w:pPr>
-        <w:spacing w:after="0"/>
-        <w:rPr>
-          <w:sz w:val="24"/>
-          <w:szCs w:val="24"/>
-        </w:rPr>
-      </w:pPr>
-      <w:r>
-        <w:rPr>
-          <w:b/>
-          <w:bCs/>
-          <w:sz w:val="32"/>
-          <w:szCs w:val="32"/>
-        </w:rPr>
-        <w:t>Transformation</w:t>
-      </w:r>
-    </w:p>
-    <w:p>
-      <w:pPr>
-        <w:spacing w:after="0"/>
-        <w:rPr>
-          <w:sz w:val="24"/>
-          <w:szCs w:val="24"/>
-        </w:rPr>
-      </w:pPr>
-      <w:r>
-        <w:rPr>
-          <w:sz w:val="24"/>
-          <w:szCs w:val="24"/>
-        </w:rPr>
-        <w:t>The first step of the transformation process was to d</w:t>
-      </w:r>
-      <w:r>
-        <w:rPr>
-          <w:sz w:val="24"/>
-          <w:szCs w:val="24"/>
-        </w:rPr>
-        <w:t>elete</w:t>
-      </w:r>
-      <w:r>
-        <w:rPr>
-          <w:sz w:val="24"/>
-          <w:szCs w:val="24"/>
-        </w:rPr>
-        <w:t xml:space="preserve"> any columns and rows that were not needed.  Columns and rows d</w:t>
-      </w:r>
-      <w:r>
-        <w:rPr>
-          <w:sz w:val="24"/>
-          <w:szCs w:val="24"/>
-        </w:rPr>
-        <w:t>eleted</w:t>
-      </w:r>
-      <w:r>
-        <w:rPr>
-          <w:sz w:val="24"/>
-          <w:szCs w:val="24"/>
-        </w:rPr>
-        <w:t xml:space="preserve"> included</w:t>
-      </w:r>
-      <w:r>
-        <w:rPr>
-          <w:sz w:val="24"/>
-          <w:szCs w:val="24"/>
-        </w:rPr>
-        <w:t xml:space="preserve"> summary information about the data set and NaN values.  Deletion of the summary information was completed </w:t>
-      </w:r>
-      <w:r>
-        <w:rPr>
-          <w:sz w:val="24"/>
-          <w:szCs w:val="24"/>
-        </w:rPr>
-        <w:t xml:space="preserve">in EXCEL </w:t>
-      </w:r>
-      <w:r>
-        <w:rPr>
-          <w:sz w:val="24"/>
-          <w:szCs w:val="24"/>
-        </w:rPr>
-        <w:t xml:space="preserve">prior to reading </w:t>
-      </w:r>
-      <w:r>
-        <w:rPr>
-          <w:sz w:val="24"/>
-          <w:szCs w:val="24"/>
-        </w:rPr>
-        <w:t>the data into a Pandas dataframe.</w:t>
-      </w:r>
-      <w:r>
-        <w:rPr>
-          <w:sz w:val="24"/>
-          <w:szCs w:val="24"/>
-        </w:rPr>
-        <w:t xml:space="preserve">  </w:t>
-      </w:r>
-      <w:r>
-        <w:rPr>
-          <w:sz w:val="24"/>
-          <w:szCs w:val="24"/>
-        </w:rPr>
-        <w:t>Formatting of date values were adjusted for both data sets a</w:t>
-      </w:r>
-      <w:r>
-        <w:rPr>
-          <w:sz w:val="24"/>
-          <w:szCs w:val="24"/>
-        </w:rPr>
-        <w:t>s the dates were going to be used to join the two data sets</w:t>
-      </w:r>
-      <w:r>
-        <w:rPr>
-          <w:sz w:val="24"/>
-          <w:szCs w:val="24"/>
-        </w:rPr>
-        <w:t>.</w:t>
-      </w:r>
-    </w:p>
-    <w:p>
-      <w:pPr>
-        <w:spacing w:after="0"/>
-        <w:rPr>
-          <w:sz w:val="24"/>
-          <w:szCs w:val="24"/>
-        </w:rPr>
-      </w:pPr>
-      <w:r>
-        <w:rPr>
-          <w:sz w:val="24"/>
-          <w:szCs w:val="24"/>
-        </w:rPr>
-        <w:t xml:space="preserve"> </w:t>
-      </w:r>
-    </w:p>
-    <w:p>
-      <w:pPr>
-        <w:spacing w:after="0"/>
-        <w:rPr>
-          <w:b/>
-          <w:bCs/>
-          <w:sz w:val="24"/>
-          <w:szCs w:val="24"/>
-        </w:rPr>
-      </w:pPr>
-      <w:r>
-        <w:rPr>
-          <w:b/>
-          <w:bCs/>
-          <w:sz w:val="24"/>
-          <w:szCs w:val="24"/>
-        </w:rPr>
-        <w:t>Yield Curve Data Set</w:t>
-      </w:r>
-    </w:p>
-    <w:p>
-      <w:pPr>
-        <w:spacing w:after="0"/>
-        <w:rPr>
-          <w:sz w:val="24"/>
-          <w:szCs w:val="24"/>
-        </w:rPr>
-      </w:pPr>
-    </w:p>
-    <w:p>
-      <w:pPr>
-        <w:spacing w:after="0"/>
-        <w:rPr>
-          <w:sz w:val="24"/>
-          <w:szCs w:val="24"/>
-        </w:rPr>
-      </w:pPr>
-      <w:r>
-        <w:rPr>
-          <w:sz w:val="24"/>
-          <w:szCs w:val="24"/>
-        </w:rPr>
-        <w:t>Ming Lei provide this section.</w:t>
-      </w:r>
-    </w:p>
-    <w:p>
-      <w:pPr>
-        <w:spacing w:after="0"/>
-        <w:rPr>
-          <w:sz w:val="24"/>
-          <w:szCs w:val="24"/>
-        </w:rPr>
-      </w:pPr>
-    </w:p>
-    <w:p>
-      <w:pPr>
-        <w:spacing w:after="0"/>
-        <w:rPr>
-          <w:b/>
-          <w:bCs/>
-          <w:sz w:val="24"/>
-          <w:szCs w:val="24"/>
-        </w:rPr>
-      </w:pPr>
-      <w:r>
-        <w:rPr>
-          <w:b/>
-          <w:bCs/>
-          <w:sz w:val="24"/>
-          <w:szCs w:val="24"/>
-        </w:rPr>
-        <w:t>GDP Data Set</w:t>
-      </w:r>
-    </w:p>
-    <w:p>
-      <w:pPr>
-        <w:spacing w:after="0"/>
-        <w:rPr>
-          <w:b/>
-          <w:bCs/>
-          <w:sz w:val="24"/>
-          <w:szCs w:val="24"/>
-        </w:rPr>
-      </w:pPr>
-    </w:p>
-    <w:p>
-      <w:pPr>
-        <w:spacing w:after="0"/>
         <w:jc w:val="center"/>
         <w:rPr>
           <w:b/>
@@ -651,6 +990,9 @@
         </w:rPr>
       </w:pPr>
       <w:r>
+        <w:rPr>
+          <w:noProof/>
+        </w:rPr>
         <w:drawing>
           <wp:inline distT="0" distB="0" distL="0" distR="0" wp14:anchorId="4057BDBB" wp14:editId="4AABC8E4">
             <wp:extent cx="5340350" cy="1598111"/>
@@ -669,7 +1011,7 @@
                     </pic:cNvPicPr>
                   </pic:nvPicPr>
                   <pic:blipFill>
-                    <a:blip r:embed="rId7">
+                    <a:blip r:embed="rId8">
                       <a:extLst>
                         <a:ext uri="{28A0092B-C50C-407E-A947-70E740481C1C}">
                           <a14:useLocalDpi xmlns:a14="http://schemas.microsoft.com/office/drawing/2010/main" val="0"/>
@@ -915,7 +1257,7 @@
                     </pic:cNvPicPr>
                   </pic:nvPicPr>
                   <pic:blipFill>
-                    <a:blip r:embed="rId8">
+                    <a:blip r:embed="rId9">
                       <a:extLst>
                         <a:ext uri="{28A0092B-C50C-407E-A947-70E740481C1C}">
                           <a14:useLocalDpi xmlns:a14="http://schemas.microsoft.com/office/drawing/2010/main" val="0"/>
@@ -969,28 +1311,7 @@
           <w:sz w:val="24"/>
           <w:szCs w:val="24"/>
         </w:rPr>
-        <w:t xml:space="preserve">The </w:t>
-      </w:r>
-      <w:r>
-        <w:rPr>
-          <w:sz w:val="24"/>
-          <w:szCs w:val="24"/>
-        </w:rPr>
-        <w:t xml:space="preserve">transposed </w:t>
-      </w:r>
-      <w:r>
-        <w:rPr>
-          <w:sz w:val="24"/>
-          <w:szCs w:val="24"/>
-        </w:rPr>
-        <w:t>GDP data</w:t>
-      </w:r>
-      <w:r>
-        <w:rPr>
-          <w:sz w:val="24"/>
-          <w:szCs w:val="24"/>
-        </w:rPr>
-        <w:t>frame</w:t>
+        <w:t>The transposed GDP dataframe</w:t>
       </w:r>
       <w:r>
         <w:rPr>
@@ -1004,14 +1325,63 @@
           <w:sz w:val="24"/>
           <w:szCs w:val="24"/>
         </w:rPr>
-        <w:t xml:space="preserve"> included </w:t>
-      </w:r>
-      <w:r>
-        <w:rPr>
-          <w:sz w:val="24"/>
-          <w:szCs w:val="24"/>
-        </w:rPr>
-        <w:t>other economic</w:t>
+        <w:t xml:space="preserve"> included other economic data in addition to GDP</w:t>
+      </w:r>
+      <w:r>
+        <w:rPr>
+          <w:sz w:val="24"/>
+          <w:szCs w:val="24"/>
+        </w:rPr>
+        <w:t>,</w:t>
+      </w:r>
+      <w:r>
+        <w:rPr>
+          <w:sz w:val="24"/>
+          <w:szCs w:val="24"/>
+        </w:rPr>
+        <w:t xml:space="preserve"> was filtered </w:t>
+      </w:r>
+      <w:r>
+        <w:rPr>
+          <w:sz w:val="24"/>
+          <w:szCs w:val="24"/>
+        </w:rPr>
+        <w:t xml:space="preserve">with a </w:t>
+      </w:r>
+      <w:r>
+        <w:rPr>
+          <w:sz w:val="24"/>
+          <w:szCs w:val="24"/>
+        </w:rPr>
+        <w:t xml:space="preserve"> new</w:t>
+      </w:r>
+      <w:r>
+        <w:rPr>
+          <w:sz w:val="24"/>
+          <w:szCs w:val="24"/>
+        </w:rPr>
+        <w:t xml:space="preserve"> dataframe </w:t>
+      </w:r>
+      <w:r>
+        <w:rPr>
+          <w:sz w:val="24"/>
+          <w:szCs w:val="24"/>
+        </w:rPr>
+        <w:t xml:space="preserve">being created that </w:t>
+      </w:r>
+      <w:r>
+        <w:rPr>
+          <w:sz w:val="24"/>
+          <w:szCs w:val="24"/>
+        </w:rPr>
+        <w:t>includ</w:t>
+      </w:r>
+      <w:r>
+        <w:rPr>
+          <w:sz w:val="24"/>
+          <w:szCs w:val="24"/>
+        </w:rPr>
+        <w:t>ed</w:t>
       </w:r>
       <w:r>
         <w:rPr>
@@ -1025,7 +1395,14 @@
           <w:sz w:val="24"/>
           <w:szCs w:val="24"/>
         </w:rPr>
-        <w:t>data in addition to GDP</w:t>
+        <w:t xml:space="preserve">only </w:t>
+      </w:r>
+      <w:r>
+        <w:rPr>
+          <w:sz w:val="24"/>
+          <w:szCs w:val="24"/>
+        </w:rPr>
+        <w:t>the date, real GDP</w:t>
       </w:r>
       <w:r>
         <w:rPr>
@@ -1039,49 +1416,7 @@
           <w:sz w:val="24"/>
           <w:szCs w:val="24"/>
         </w:rPr>
-        <w:t xml:space="preserve"> was filtered </w:t>
-      </w:r>
-      <w:r>
-        <w:rPr>
-          <w:sz w:val="24"/>
-          <w:szCs w:val="24"/>
-        </w:rPr>
-        <w:t xml:space="preserve">with a </w:t>
-      </w:r>
-      <w:r>
-        <w:rPr>
-          <w:sz w:val="24"/>
-          <w:szCs w:val="24"/>
-        </w:rPr>
-        <w:t xml:space="preserve"> new</w:t>
-      </w:r>
-      <w:r>
-        <w:rPr>
-          <w:sz w:val="24"/>
-          <w:szCs w:val="24"/>
-        </w:rPr>
-        <w:t xml:space="preserve"> dataframe </w:t>
-      </w:r>
-      <w:r>
-        <w:rPr>
-          <w:sz w:val="24"/>
-          <w:szCs w:val="24"/>
-        </w:rPr>
-        <w:t xml:space="preserve">being created that </w:t>
-      </w:r>
-      <w:r>
-        <w:rPr>
-          <w:sz w:val="24"/>
-          <w:szCs w:val="24"/>
-        </w:rPr>
-        <w:t>includ</w:t>
-      </w:r>
-      <w:r>
-        <w:rPr>
-          <w:sz w:val="24"/>
-          <w:szCs w:val="24"/>
-        </w:rPr>
-        <w:t>ed</w:t>
+        <w:t xml:space="preserve"> and current GDP</w:t>
       </w:r>
       <w:r>
         <w:rPr>
@@ -1095,41 +1430,6 @@
           <w:sz w:val="24"/>
           <w:szCs w:val="24"/>
         </w:rPr>
-        <w:t xml:space="preserve">only </w:t>
-      </w:r>
-      <w:r>
-        <w:rPr>
-          <w:sz w:val="24"/>
-          <w:szCs w:val="24"/>
-        </w:rPr>
-        <w:t>the date, real GDP</w:t>
-      </w:r>
-      <w:r>
-        <w:rPr>
-          <w:sz w:val="24"/>
-          <w:szCs w:val="24"/>
-        </w:rPr>
-        <w:t>,</w:t>
-      </w:r>
-      <w:r>
-        <w:rPr>
-          <w:sz w:val="24"/>
-          <w:szCs w:val="24"/>
-        </w:rPr>
-        <w:t xml:space="preserve"> and current GDP</w:t>
-      </w:r>
-      <w:r>
-        <w:rPr>
-          <w:sz w:val="24"/>
-          <w:szCs w:val="24"/>
-        </w:rPr>
-        <w:t xml:space="preserve"> </w:t>
-      </w:r>
-      <w:r>
-        <w:rPr>
-          <w:sz w:val="24"/>
-          <w:szCs w:val="24"/>
-        </w:rPr>
         <w:t>columns.</w:t>
       </w:r>
     </w:p>
@@ -1160,6 +1460,7 @@
           <w:sz w:val="24"/>
           <w:szCs w:val="24"/>
         </w:rPr>
+        <w:lastRenderedPageBreak/>
         <w:t xml:space="preserve">Filtered GDP </w:t>
       </w:r>
       <w:proofErr w:type="spellStart"/>
@@ -1223,7 +1524,7 @@
                     </pic:cNvPicPr>
                   </pic:nvPicPr>
                   <pic:blipFill>
-                    <a:blip r:embed="rId9">
+                    <a:blip r:embed="rId10">
                       <a:extLst>
                         <a:ext uri="{28A0092B-C50C-407E-A947-70E740481C1C}">
                           <a14:useLocalDpi xmlns:a14="http://schemas.microsoft.com/office/drawing/2010/main" val="0"/>
@@ -1318,7 +1619,63 @@
           <w:sz w:val="24"/>
           <w:szCs w:val="24"/>
         </w:rPr>
-        <w:t>The yield curve and GDP data were imported from their respective Pandas dataframe to populate the tables created in PostgreSql</w:t>
+        <w:t>The</w:t>
+      </w:r>
+      <w:r>
+        <w:rPr>
+          <w:sz w:val="24"/>
+          <w:szCs w:val="24"/>
+        </w:rPr>
+        <w:t xml:space="preserve"> yield curve and GDP </w:t>
+      </w:r>
+      <w:r>
+        <w:rPr>
+          <w:sz w:val="24"/>
+          <w:szCs w:val="24"/>
+        </w:rPr>
+        <w:t xml:space="preserve">Pandas dataframes were imported </w:t>
+      </w:r>
+      <w:r>
+        <w:rPr>
+          <w:sz w:val="24"/>
+          <w:szCs w:val="24"/>
+        </w:rPr>
+        <w:t xml:space="preserve">from </w:t>
+      </w:r>
+      <w:r>
+        <w:rPr>
+          <w:sz w:val="24"/>
+          <w:szCs w:val="24"/>
+        </w:rPr>
+        <w:t>separate Jupyter Notebook files</w:t>
+      </w:r>
+      <w:r>
+        <w:rPr>
+          <w:sz w:val="24"/>
+          <w:szCs w:val="24"/>
+        </w:rPr>
+        <w:t xml:space="preserve"> to populate the tables </w:t>
+      </w:r>
+      <w:r>
+        <w:rPr>
+          <w:sz w:val="24"/>
+          <w:szCs w:val="24"/>
+        </w:rPr>
+        <w:t xml:space="preserve">of two separate databases </w:t>
+      </w:r>
+      <w:r>
+        <w:rPr>
+          <w:sz w:val="24"/>
+          <w:szCs w:val="24"/>
+        </w:rPr>
+        <w:t>created in S</w:t>
+      </w:r>
+      <w:r>
+        <w:rPr>
+          <w:sz w:val="24"/>
+          <w:szCs w:val="24"/>
+        </w:rPr>
+        <w:t>QL</w:t>
       </w:r>
       <w:r>
         <w:rPr>
@@ -1334,115 +1691,318 @@
         </w:rPr>
         <w:t xml:space="preserve"> </w:t>
       </w:r>
-      <w:r>
-        <w:rPr>
-          <w:sz w:val="24"/>
-          <w:szCs w:val="24"/>
-        </w:rPr>
-        <w:t>S</w:t>
-      </w:r>
-      <w:r>
-        <w:rPr>
-          <w:sz w:val="24"/>
-          <w:szCs w:val="24"/>
-        </w:rPr>
-        <w:t>eparate database</w:t>
-      </w:r>
-      <w:r>
-        <w:rPr>
-          <w:sz w:val="24"/>
-          <w:szCs w:val="24"/>
-        </w:rPr>
-        <w:t>s</w:t>
-      </w:r>
-      <w:r>
-        <w:rPr>
-          <w:sz w:val="24"/>
-          <w:szCs w:val="24"/>
-        </w:rPr>
-        <w:t xml:space="preserve"> w</w:t>
-      </w:r>
-      <w:r>
-        <w:rPr>
-          <w:sz w:val="24"/>
-          <w:szCs w:val="24"/>
-        </w:rPr>
-        <w:t>ere</w:t>
-      </w:r>
-      <w:r>
-        <w:rPr>
-          <w:sz w:val="24"/>
-          <w:szCs w:val="24"/>
-        </w:rPr>
-        <w:t xml:space="preserve"> created for the yield curve data and GDP data in PostgreSql.</w:t>
-      </w:r>
-      <w:r>
-        <w:rPr>
-          <w:sz w:val="24"/>
-          <w:szCs w:val="24"/>
-        </w:rPr>
-        <w:t xml:space="preserve">  The two databases were merged to create </w:t>
-      </w:r>
-      <w:r>
-        <w:rPr>
-          <w:sz w:val="24"/>
-          <w:szCs w:val="24"/>
-        </w:rPr>
-        <w:t>a combined</w:t>
-      </w:r>
-      <w:r>
-        <w:rPr>
-          <w:sz w:val="24"/>
-          <w:szCs w:val="24"/>
-        </w:rPr>
-        <w:t xml:space="preserve"> database.  </w:t>
-      </w:r>
-      <w:r>
-        <w:rPr>
-          <w:sz w:val="24"/>
-          <w:szCs w:val="24"/>
-        </w:rPr>
-        <w:t>SQLAlchemy was used to connect to the PostgreSql database.</w:t>
-      </w:r>
-    </w:p>
-    <w:p>
-      <w:pPr>
-        <w:spacing w:after="0"/>
-        <w:rPr>
-          <w:sz w:val="24"/>
-          <w:szCs w:val="24"/>
-        </w:rPr>
-      </w:pPr>
-    </w:p>
-    <w:p>
-      <w:pPr>
-        <w:spacing w:after="0"/>
-        <w:rPr>
-          <w:sz w:val="24"/>
-          <w:szCs w:val="24"/>
-        </w:rPr>
-      </w:pPr>
-    </w:p>
-    <w:p>
-      <w:pPr>
-        <w:spacing w:after="0"/>
-        <w:jc w:val="center"/>
-        <w:rPr>
-          <w:b/>
-          <w:bCs/>
-          <w:sz w:val="24"/>
-          <w:szCs w:val="24"/>
-        </w:rPr>
-      </w:pPr>
-      <w:r>
-        <w:rPr>
-          <w:b/>
-          <w:bCs/>
-          <w:sz w:val="24"/>
-          <w:szCs w:val="24"/>
-        </w:rPr>
-        <w:t>Insert Combined Database</w:t>
-      </w:r>
+    </w:p>
+    <w:p>
+      <w:pPr>
+        <w:spacing w:after="0"/>
+        <w:rPr>
+          <w:sz w:val="24"/>
+          <w:szCs w:val="24"/>
+        </w:rPr>
+      </w:pPr>
+    </w:p>
+    <w:p>
+      <w:pPr>
+        <w:spacing w:after="0"/>
+        <w:rPr>
+          <w:sz w:val="24"/>
+          <w:szCs w:val="24"/>
+        </w:rPr>
+      </w:pPr>
+      <w:r>
+        <w:rPr>
+          <w:sz w:val="24"/>
+          <w:szCs w:val="24"/>
+        </w:rPr>
+        <w:t>You can combine</w:t>
+      </w:r>
+      <w:r>
+        <w:rPr>
+          <w:sz w:val="24"/>
+          <w:szCs w:val="24"/>
+        </w:rPr>
+        <w:t xml:space="preserve"> the two sets of data by running a join of the two sets by date (which are both varchar(10) datatype)</w:t>
+      </w:r>
+      <w:r>
+        <w:rPr>
+          <w:sz w:val="24"/>
+          <w:szCs w:val="24"/>
+        </w:rPr>
+        <w:t xml:space="preserve"> in SQL</w:t>
+      </w:r>
+      <w:r>
+        <w:rPr>
+          <w:sz w:val="24"/>
+          <w:szCs w:val="24"/>
+        </w:rPr>
+        <w:t>:</w:t>
+      </w:r>
+    </w:p>
+    <w:p>
+      <w:pPr>
+        <w:spacing w:after="0"/>
+        <w:rPr>
+          <w:sz w:val="24"/>
+          <w:szCs w:val="24"/>
+        </w:rPr>
+      </w:pPr>
+    </w:p>
+    <w:p>
+      <w:pPr>
+        <w:spacing w:after="0"/>
+        <w:rPr>
+          <w:b/>
+          <w:bCs/>
+          <w:sz w:val="24"/>
+          <w:szCs w:val="24"/>
+        </w:rPr>
+      </w:pPr>
+      <w:r>
+        <w:rPr>
+          <w:b/>
+          <w:bCs/>
+          <w:sz w:val="24"/>
+          <w:szCs w:val="24"/>
+        </w:rPr>
+        <w:t xml:space="preserve">select * from GDP  </w:t>
+      </w:r>
+    </w:p>
+    <w:p>
+      <w:pPr>
+        <w:spacing w:after="0"/>
+        <w:rPr>
+          <w:b/>
+          <w:bCs/>
+          <w:sz w:val="24"/>
+          <w:szCs w:val="24"/>
+        </w:rPr>
+      </w:pPr>
+      <w:r>
+        <w:rPr>
+          <w:b/>
+          <w:bCs/>
+          <w:sz w:val="24"/>
+          <w:szCs w:val="24"/>
+        </w:rPr>
+        <w:t xml:space="preserve">join yield </w:t>
+      </w:r>
+    </w:p>
+    <w:p>
+      <w:pPr>
+        <w:spacing w:after="0"/>
+        <w:rPr>
+          <w:b/>
+          <w:bCs/>
+          <w:sz w:val="24"/>
+          <w:szCs w:val="24"/>
+        </w:rPr>
+      </w:pPr>
+      <w:r>
+        <w:rPr>
+          <w:b/>
+          <w:bCs/>
+          <w:sz w:val="24"/>
+          <w:szCs w:val="24"/>
+        </w:rPr>
+        <w:t xml:space="preserve">on </w:t>
+      </w:r>
+      <w:proofErr w:type="spellStart"/>
+      <w:r>
+        <w:rPr>
+          <w:b/>
+          <w:bCs/>
+          <w:sz w:val="24"/>
+          <w:szCs w:val="24"/>
+        </w:rPr>
+        <w:t>GDP.date</w:t>
+      </w:r>
+      <w:proofErr w:type="spellEnd"/>
+      <w:r>
+        <w:rPr>
+          <w:b/>
+          <w:bCs/>
+          <w:sz w:val="24"/>
+          <w:szCs w:val="24"/>
+        </w:rPr>
+        <w:t xml:space="preserve"> = </w:t>
+      </w:r>
+      <w:proofErr w:type="spellStart"/>
+      <w:r>
+        <w:rPr>
+          <w:b/>
+          <w:bCs/>
+          <w:sz w:val="24"/>
+          <w:szCs w:val="24"/>
+        </w:rPr>
+        <w:t>yield.date</w:t>
+      </w:r>
+      <w:proofErr w:type="spellEnd"/>
+      <w:r>
+        <w:rPr>
+          <w:b/>
+          <w:bCs/>
+          <w:sz w:val="24"/>
+          <w:szCs w:val="24"/>
+        </w:rPr>
+        <w:t>;</w:t>
+      </w:r>
+    </w:p>
+    <w:p>
+      <w:pPr>
+        <w:spacing w:after="0"/>
+        <w:rPr>
+          <w:sz w:val="24"/>
+          <w:szCs w:val="24"/>
+        </w:rPr>
+      </w:pPr>
+    </w:p>
+    <w:p>
+      <w:pPr>
+        <w:spacing w:after="0"/>
+        <w:rPr>
+          <w:sz w:val="24"/>
+          <w:szCs w:val="24"/>
+        </w:rPr>
+      </w:pPr>
+      <w:r>
+        <w:rPr>
+          <w:sz w:val="24"/>
+          <w:szCs w:val="24"/>
+        </w:rPr>
+        <w:t xml:space="preserve"> </w:t>
+      </w:r>
+      <w:r>
+        <w:rPr>
+          <w:sz w:val="24"/>
+          <w:szCs w:val="24"/>
+        </w:rPr>
+        <w:t>or you can connect to the DB and join them as Dataframes</w:t>
+      </w:r>
+      <w:r>
+        <w:rPr>
+          <w:sz w:val="24"/>
+          <w:szCs w:val="24"/>
+        </w:rPr>
+        <w:t xml:space="preserve"> in Python using Pandas</w:t>
+      </w:r>
+      <w:r>
+        <w:rPr>
+          <w:sz w:val="24"/>
+          <w:szCs w:val="24"/>
+        </w:rPr>
+        <w:t>:</w:t>
+      </w:r>
+    </w:p>
+    <w:p>
+      <w:pPr>
+        <w:spacing w:after="0"/>
+        <w:rPr>
+          <w:b/>
+          <w:bCs/>
+          <w:sz w:val="24"/>
+          <w:szCs w:val="24"/>
+        </w:rPr>
+      </w:pPr>
+    </w:p>
+    <w:p>
+      <w:pPr>
+        <w:spacing w:after="0"/>
+        <w:rPr>
+          <w:b/>
+          <w:bCs/>
+          <w:sz w:val="24"/>
+          <w:szCs w:val="24"/>
+        </w:rPr>
+      </w:pPr>
+      <w:proofErr w:type="spellStart"/>
+      <w:r>
+        <w:rPr>
+          <w:b/>
+          <w:bCs/>
+          <w:sz w:val="24"/>
+          <w:szCs w:val="24"/>
+        </w:rPr>
+        <w:t>merge_table</w:t>
+      </w:r>
+      <w:proofErr w:type="spellEnd"/>
+      <w:r>
+        <w:rPr>
+          <w:b/>
+          <w:bCs/>
+          <w:sz w:val="24"/>
+          <w:szCs w:val="24"/>
+        </w:rPr>
+        <w:t xml:space="preserve"> = </w:t>
+      </w:r>
+      <w:proofErr w:type="spellStart"/>
+      <w:r>
+        <w:rPr>
+          <w:b/>
+          <w:bCs/>
+          <w:sz w:val="24"/>
+          <w:szCs w:val="24"/>
+        </w:rPr>
+        <w:t>pd.merge</w:t>
+      </w:r>
+      <w:proofErr w:type="spellEnd"/>
+      <w:r>
+        <w:rPr>
+          <w:b/>
+          <w:bCs/>
+          <w:sz w:val="24"/>
+          <w:szCs w:val="24"/>
+        </w:rPr>
+        <w:t>(</w:t>
+      </w:r>
+      <w:proofErr w:type="spellStart"/>
+      <w:r>
+        <w:rPr>
+          <w:b/>
+          <w:bCs/>
+          <w:sz w:val="24"/>
+          <w:szCs w:val="24"/>
+        </w:rPr>
+        <w:t>gdp_df</w:t>
+      </w:r>
+      <w:proofErr w:type="spellEnd"/>
+      <w:r>
+        <w:rPr>
+          <w:b/>
+          <w:bCs/>
+          <w:sz w:val="24"/>
+          <w:szCs w:val="24"/>
+        </w:rPr>
+        <w:t xml:space="preserve">, </w:t>
+      </w:r>
+      <w:proofErr w:type="spellStart"/>
+      <w:r>
+        <w:rPr>
+          <w:b/>
+          <w:bCs/>
+          <w:sz w:val="24"/>
+          <w:szCs w:val="24"/>
+        </w:rPr>
+        <w:t>yield_df</w:t>
+      </w:r>
+      <w:proofErr w:type="spellEnd"/>
+      <w:r>
+        <w:rPr>
+          <w:b/>
+          <w:bCs/>
+          <w:sz w:val="24"/>
+          <w:szCs w:val="24"/>
+        </w:rPr>
+        <w:t>, on="date")</w:t>
+      </w:r>
+    </w:p>
+    <w:p>
+      <w:pPr>
+        <w:spacing w:after="0"/>
+        <w:rPr>
+          <w:sz w:val="24"/>
+          <w:szCs w:val="24"/>
+        </w:rPr>
+      </w:pPr>
     </w:p>
     <w:p>
       <w:pPr>
@@ -1454,6 +2014,41 @@
           <w:szCs w:val="32"/>
         </w:rPr>
       </w:pPr>
+      <w:r>
+        <w:rPr>
+          <w:sz w:val="24"/>
+          <w:szCs w:val="24"/>
+        </w:rPr>
+        <w:t xml:space="preserve">We used </w:t>
+      </w:r>
+      <w:r>
+        <w:rPr>
+          <w:sz w:val="24"/>
+          <w:szCs w:val="24"/>
+        </w:rPr>
+        <w:t xml:space="preserve">SQLAlchemy to connect to both </w:t>
+      </w:r>
+      <w:r>
+        <w:rPr>
+          <w:sz w:val="24"/>
+          <w:szCs w:val="24"/>
+        </w:rPr>
+        <w:t>SQL</w:t>
+      </w:r>
+      <w:r>
+        <w:rPr>
+          <w:sz w:val="24"/>
+          <w:szCs w:val="24"/>
+        </w:rPr>
+        <w:t xml:space="preserve"> databases</w:t>
+      </w:r>
+      <w:r>
+        <w:rPr>
+          <w:sz w:val="24"/>
+          <w:szCs w:val="24"/>
+        </w:rPr>
+        <w:t xml:space="preserve"> and created a combined file from which queries can be performed.</w:t>
+      </w:r>
     </w:p>
     <w:p>
       <w:pPr>
@@ -1465,13 +2060,24 @@
           <w:szCs w:val="32"/>
         </w:rPr>
       </w:pPr>
-      <w:r>
+    </w:p>
+    <w:p>
+      <w:pPr>
+        <w:spacing w:after="0"/>
         <w:rPr>
           <w:b/>
           <w:bCs/>
           <w:sz w:val="32"/>
           <w:szCs w:val="32"/>
         </w:rPr>
+      </w:pPr>
+      <w:r>
+        <w:rPr>
+          <w:b/>
+          <w:bCs/>
+          <w:sz w:val="32"/>
+          <w:szCs w:val="32"/>
+        </w:rPr>
         <w:t>Summary</w:t>
       </w:r>
     </w:p>
@@ -1544,15 +2150,7 @@
           <w:sz w:val="24"/>
           <w:szCs w:val="24"/>
         </w:rPr>
-        <w:t xml:space="preserve"> data shows any patterns in the </w:t>
-      </w:r>
-      <w:r>
-        <w:rPr>
-          <w:sz w:val="24"/>
-          <w:szCs w:val="24"/>
-        </w:rPr>
-        <w:lastRenderedPageBreak/>
-        <w:t>shape of the yield curve and economic growth or recessions.</w:t>
+        <w:t xml:space="preserve"> data shows any patterns in the shape of the yield curve and economic growth or recessions.</w:t>
       </w:r>
       <w:r>
         <w:rPr>
@@ -1572,7 +2170,7 @@
       </w:pPr>
     </w:p>
     <w:sectPr>
-      <w:footerReference w:type="default" r:id="rId10"/>
+      <w:footerReference w:type="default" r:id="rId11"/>
       <w:pgSz w:w="12240" w:h="15840"/>
       <w:pgMar w:top="720" w:right="720" w:bottom="720" w:left="720" w:header="720" w:footer="720" w:gutter="0"/>
       <w:cols w:space="720"/>
@@ -2458,7 +3056,7 @@
 </file>
 
 <file path=customXml/itemProps1.xml><?xml version="1.0" encoding="utf-8"?>
-<ds:datastoreItem xmlns:ds="http://schemas.openxmlformats.org/officeDocument/2006/customXml" ds:itemID="{B8E4BB80-F93C-404A-9778-B3C137B37917}">
+<ds:datastoreItem xmlns:ds="http://schemas.openxmlformats.org/officeDocument/2006/customXml" ds:itemID="{4C9845F2-FD9B-470C-BFE3-D44A033A7C2F}">
   <ds:schemaRefs>
     <ds:schemaRef ds:uri="http://schemas.openxmlformats.org/officeDocument/2006/bibliography"/>
   </ds:schemaRefs>

</xml_diff>

<commit_message>
More work on the documentation
</commit_message>
<xml_diff>
--- a/ETL Report.docx
+++ b/ETL Report.docx
@@ -644,6 +644,86 @@
       </w:pPr>
       <w:r>
         <w:rPr>
+          <w:noProof/>
+        </w:rPr>
+        <w:drawing>
+          <wp:inline distT="0" distB="0" distL="0" distR="0" wp14:anchorId="4C60DC6B" wp14:editId="09E117AD">
+            <wp:extent cx="6724650" cy="1574800"/>
+            <wp:effectExtent l="0" t="0" r="0" b="6350"/>
+            <wp:docPr id="4" name="Picture 4"/>
+            <wp:cNvGraphicFramePr>
+              <a:graphicFrameLocks xmlns:a="http://schemas.openxmlformats.org/drawingml/2006/main" noChangeAspect="1"/>
+            </wp:cNvGraphicFramePr>
+            <a:graphic xmlns:a="http://schemas.openxmlformats.org/drawingml/2006/main">
+              <a:graphicData uri="http://schemas.openxmlformats.org/drawingml/2006/picture">
+                <pic:pic xmlns:pic="http://schemas.openxmlformats.org/drawingml/2006/picture">
+                  <pic:nvPicPr>
+                    <pic:cNvPr id="0" name="Picture 1"/>
+                    <pic:cNvPicPr>
+                      <a:picLocks noChangeAspect="1" noChangeArrowheads="1"/>
+                    </pic:cNvPicPr>
+                  </pic:nvPicPr>
+                  <pic:blipFill>
+                    <a:blip r:embed="rId7">
+                      <a:extLst>
+                        <a:ext uri="{28A0092B-C50C-407E-A947-70E740481C1C}">
+                          <a14:useLocalDpi xmlns:a14="http://schemas.microsoft.com/office/drawing/2010/main" val="0"/>
+                        </a:ext>
+                      </a:extLst>
+                    </a:blip>
+                    <a:srcRect/>
+                    <a:stretch>
+                      <a:fillRect/>
+                    </a:stretch>
+                  </pic:blipFill>
+                  <pic:spPr bwMode="auto">
+                    <a:xfrm>
+                      <a:off x="0" y="0"/>
+                      <a:ext cx="6724650" cy="1574800"/>
+                    </a:xfrm>
+                    <a:prstGeom prst="rect">
+                      <a:avLst/>
+                    </a:prstGeom>
+                    <a:noFill/>
+                    <a:ln>
+                      <a:noFill/>
+                    </a:ln>
+                  </pic:spPr>
+                </pic:pic>
+              </a:graphicData>
+            </a:graphic>
+          </wp:inline>
+        </w:drawing>
+      </w:r>
+    </w:p>
+    <w:p>
+      <w:pPr>
+        <w:spacing w:after="0"/>
+        <w:rPr>
+          <w:sz w:val="24"/>
+          <w:szCs w:val="24"/>
+        </w:rPr>
+      </w:pPr>
+    </w:p>
+    <w:p>
+      <w:pPr>
+        <w:spacing w:after="0"/>
+        <w:rPr>
+          <w:sz w:val="24"/>
+          <w:szCs w:val="24"/>
+        </w:rPr>
+      </w:pPr>
+    </w:p>
+    <w:p>
+      <w:pPr>
+        <w:spacing w:after="0"/>
+        <w:rPr>
+          <w:sz w:val="24"/>
+          <w:szCs w:val="24"/>
+        </w:rPr>
+      </w:pPr>
+      <w:r>
+        <w:rPr>
           <w:sz w:val="24"/>
           <w:szCs w:val="24"/>
         </w:rPr>
@@ -779,37 +859,51 @@
           <w:szCs w:val="24"/>
         </w:rPr>
       </w:pPr>
-    </w:p>
-    <w:p>
-      <w:pPr>
-        <w:spacing w:after="0"/>
-        <w:rPr>
-          <w:b/>
-          <w:bCs/>
-          <w:sz w:val="24"/>
-          <w:szCs w:val="24"/>
-        </w:rPr>
-      </w:pPr>
-      <w:r>
-        <w:rPr>
-          <w:b/>
-          <w:bCs/>
-          <w:sz w:val="24"/>
-          <w:szCs w:val="24"/>
-        </w:rPr>
-        <w:t>GDP Data Set</w:t>
-      </w:r>
-    </w:p>
-    <w:p>
-      <w:pPr>
-        <w:spacing w:after="0"/>
-        <w:rPr>
-          <w:b/>
-          <w:bCs/>
-          <w:sz w:val="24"/>
-          <w:szCs w:val="24"/>
-        </w:rPr>
-      </w:pPr>
+      <w:r>
+        <w:rPr>
+          <w:sz w:val="24"/>
+          <w:szCs w:val="24"/>
+        </w:rPr>
+        <w:t>The initial dataframe of the GDP data is in the table below.</w:t>
+      </w:r>
+    </w:p>
+    <w:p>
+      <w:pPr>
+        <w:spacing w:after="0"/>
+        <w:rPr>
+          <w:sz w:val="24"/>
+          <w:szCs w:val="24"/>
+        </w:rPr>
+      </w:pPr>
+    </w:p>
+    <w:p>
+      <w:pPr>
+        <w:spacing w:after="0"/>
+        <w:rPr>
+          <w:b/>
+          <w:bCs/>
+          <w:sz w:val="24"/>
+          <w:szCs w:val="24"/>
+        </w:rPr>
+      </w:pPr>
+      <w:r>
+        <w:rPr>
+          <w:b/>
+          <w:bCs/>
+          <w:sz w:val="24"/>
+          <w:szCs w:val="24"/>
+        </w:rPr>
+        <w:t>GDP</w:t>
+      </w:r>
+      <w:r>
+        <w:rPr>
+          <w:b/>
+          <w:bCs/>
+          <w:sz w:val="24"/>
+          <w:szCs w:val="24"/>
+        </w:rPr>
+        <w:t xml:space="preserve"> Data Set</w:t>
+      </w:r>
     </w:p>
     <w:p>
       <w:pPr>
@@ -822,14 +916,25 @@
           <w:szCs w:val="24"/>
         </w:rPr>
       </w:pPr>
-      <w:r>
-        <w:rPr>
-          <w:b/>
-          <w:bCs/>
-          <w:sz w:val="24"/>
-          <w:szCs w:val="24"/>
-        </w:rPr>
-        <w:lastRenderedPageBreak/>
+    </w:p>
+    <w:p>
+      <w:pPr>
+        <w:spacing w:after="0"/>
+        <w:jc w:val="center"/>
+        <w:rPr>
+          <w:b/>
+          <w:bCs/>
+          <w:sz w:val="24"/>
+          <w:szCs w:val="24"/>
+        </w:rPr>
+      </w:pPr>
+      <w:r>
+        <w:rPr>
+          <w:b/>
+          <w:bCs/>
+          <w:sz w:val="24"/>
+          <w:szCs w:val="24"/>
+        </w:rPr>
         <w:t xml:space="preserve">Initial </w:t>
       </w:r>
       <w:r>
@@ -920,7 +1025,7 @@
                     </pic:cNvPicPr>
                   </pic:nvPicPr>
                   <pic:blipFill>
-                    <a:blip r:embed="rId7">
+                    <a:blip r:embed="rId8">
                       <a:extLst>
                         <a:ext uri="{28A0092B-C50C-407E-A947-70E740481C1C}">
                           <a14:useLocalDpi xmlns:a14="http://schemas.microsoft.com/office/drawing/2010/main" val="0"/>
@@ -1166,7 +1271,7 @@
                     </pic:cNvPicPr>
                   </pic:nvPicPr>
                   <pic:blipFill>
-                    <a:blip r:embed="rId8">
+                    <a:blip r:embed="rId9">
                       <a:extLst>
                         <a:ext uri="{28A0092B-C50C-407E-A947-70E740481C1C}">
                           <a14:useLocalDpi xmlns:a14="http://schemas.microsoft.com/office/drawing/2010/main" val="0"/>
@@ -1369,6 +1474,7 @@
           <w:sz w:val="24"/>
           <w:szCs w:val="24"/>
         </w:rPr>
+        <w:lastRenderedPageBreak/>
         <w:t xml:space="preserve">Filtered GDP </w:t>
       </w:r>
       <w:proofErr w:type="spellStart"/>
@@ -1432,7 +1538,7 @@
                     </pic:cNvPicPr>
                   </pic:nvPicPr>
                   <pic:blipFill>
-                    <a:blip r:embed="rId9">
+                    <a:blip r:embed="rId10">
                       <a:extLst>
                         <a:ext uri="{28A0092B-C50C-407E-A947-70E740481C1C}">
                           <a14:useLocalDpi xmlns:a14="http://schemas.microsoft.com/office/drawing/2010/main" val="0"/>
@@ -1506,7 +1612,6 @@
           <w:sz w:val="24"/>
           <w:szCs w:val="24"/>
         </w:rPr>
-        <w:lastRenderedPageBreak/>
         <w:t xml:space="preserve">The final step was to load the data into a </w:t>
       </w:r>
       <w:r>
@@ -1528,7 +1633,63 @@
           <w:sz w:val="24"/>
           <w:szCs w:val="24"/>
         </w:rPr>
-        <w:t>The yield curve and GDP data were imported from their respective Pandas dataframe to populate the tables created in PostgreSql</w:t>
+        <w:t>The</w:t>
+      </w:r>
+      <w:r>
+        <w:rPr>
+          <w:sz w:val="24"/>
+          <w:szCs w:val="24"/>
+        </w:rPr>
+        <w:t xml:space="preserve"> yield curve and GDP </w:t>
+      </w:r>
+      <w:r>
+        <w:rPr>
+          <w:sz w:val="24"/>
+          <w:szCs w:val="24"/>
+        </w:rPr>
+        <w:t xml:space="preserve">Pandas dataframes were imported </w:t>
+      </w:r>
+      <w:r>
+        <w:rPr>
+          <w:sz w:val="24"/>
+          <w:szCs w:val="24"/>
+        </w:rPr>
+        <w:t xml:space="preserve">from </w:t>
+      </w:r>
+      <w:r>
+        <w:rPr>
+          <w:sz w:val="24"/>
+          <w:szCs w:val="24"/>
+        </w:rPr>
+        <w:t>separate Jupyter Notebook files</w:t>
+      </w:r>
+      <w:r>
+        <w:rPr>
+          <w:sz w:val="24"/>
+          <w:szCs w:val="24"/>
+        </w:rPr>
+        <w:t xml:space="preserve"> to populate the tables </w:t>
+      </w:r>
+      <w:r>
+        <w:rPr>
+          <w:sz w:val="24"/>
+          <w:szCs w:val="24"/>
+        </w:rPr>
+        <w:t xml:space="preserve">of two separate databases </w:t>
+      </w:r>
+      <w:r>
+        <w:rPr>
+          <w:sz w:val="24"/>
+          <w:szCs w:val="24"/>
+        </w:rPr>
+        <w:t>created in S</w:t>
+      </w:r>
+      <w:r>
+        <w:rPr>
+          <w:sz w:val="24"/>
+          <w:szCs w:val="24"/>
+        </w:rPr>
+        <w:t>QL</w:t>
       </w:r>
       <w:r>
         <w:rPr>
@@ -1544,69 +1705,179 @@
         </w:rPr>
         <w:t xml:space="preserve"> </w:t>
       </w:r>
-      <w:r>
-        <w:rPr>
-          <w:sz w:val="24"/>
-          <w:szCs w:val="24"/>
-        </w:rPr>
-        <w:t>S</w:t>
-      </w:r>
-      <w:r>
-        <w:rPr>
-          <w:sz w:val="24"/>
-          <w:szCs w:val="24"/>
-        </w:rPr>
-        <w:t xml:space="preserve">eparate </w:t>
-      </w:r>
-      <w:r>
-        <w:rPr>
-          <w:sz w:val="24"/>
-          <w:szCs w:val="24"/>
-        </w:rPr>
-        <w:t>tables</w:t>
-      </w:r>
-      <w:r>
-        <w:rPr>
-          <w:sz w:val="24"/>
-          <w:szCs w:val="24"/>
-        </w:rPr>
-        <w:t xml:space="preserve"> w</w:t>
-      </w:r>
-      <w:r>
-        <w:rPr>
-          <w:sz w:val="24"/>
-          <w:szCs w:val="24"/>
-        </w:rPr>
-        <w:t>ere</w:t>
-      </w:r>
-      <w:r>
-        <w:rPr>
-          <w:sz w:val="24"/>
-          <w:szCs w:val="24"/>
-        </w:rPr>
-        <w:t xml:space="preserve"> created for the yield curve data and GDP data in PostgreSql.  The two </w:t>
-      </w:r>
-      <w:r>
-        <w:rPr>
-          <w:sz w:val="24"/>
-          <w:szCs w:val="24"/>
-        </w:rPr>
-        <w:t>tables</w:t>
-      </w:r>
-      <w:r>
-        <w:rPr>
-          <w:sz w:val="24"/>
-          <w:szCs w:val="24"/>
-        </w:rPr>
-        <w:t xml:space="preserve"> were merged to create </w:t>
-      </w:r>
-      <w:r>
-        <w:rPr>
-          <w:sz w:val="24"/>
-          <w:szCs w:val="24"/>
-        </w:rPr>
-        <w:t>a combined</w:t>
-      </w:r>
+    </w:p>
+    <w:p>
+      <w:pPr>
+        <w:spacing w:after="0"/>
+        <w:rPr>
+          <w:sz w:val="24"/>
+          <w:szCs w:val="24"/>
+        </w:rPr>
+      </w:pPr>
+    </w:p>
+    <w:p>
+      <w:pPr>
+        <w:spacing w:after="0"/>
+        <w:rPr>
+          <w:sz w:val="24"/>
+          <w:szCs w:val="24"/>
+        </w:rPr>
+      </w:pPr>
+      <w:r>
+        <w:rPr>
+          <w:sz w:val="24"/>
+          <w:szCs w:val="24"/>
+        </w:rPr>
+        <w:t>You can combine</w:t>
+      </w:r>
+      <w:r>
+        <w:rPr>
+          <w:sz w:val="24"/>
+          <w:szCs w:val="24"/>
+        </w:rPr>
+        <w:t xml:space="preserve"> the two sets of data by running a join of the two sets by date (which are both varchar(10) datatype)</w:t>
+      </w:r>
+      <w:r>
+        <w:rPr>
+          <w:sz w:val="24"/>
+          <w:szCs w:val="24"/>
+        </w:rPr>
+        <w:t xml:space="preserve"> in SQL</w:t>
+      </w:r>
+      <w:r>
+        <w:rPr>
+          <w:sz w:val="24"/>
+          <w:szCs w:val="24"/>
+        </w:rPr>
+        <w:t>:</w:t>
+      </w:r>
+    </w:p>
+    <w:p>
+      <w:pPr>
+        <w:spacing w:after="0"/>
+        <w:rPr>
+          <w:sz w:val="24"/>
+          <w:szCs w:val="24"/>
+        </w:rPr>
+      </w:pPr>
+    </w:p>
+    <w:p>
+      <w:pPr>
+        <w:spacing w:after="0"/>
+        <w:rPr>
+          <w:b/>
+          <w:bCs/>
+          <w:sz w:val="24"/>
+          <w:szCs w:val="24"/>
+        </w:rPr>
+      </w:pPr>
+      <w:r>
+        <w:rPr>
+          <w:b/>
+          <w:bCs/>
+          <w:sz w:val="24"/>
+          <w:szCs w:val="24"/>
+        </w:rPr>
+        <w:t xml:space="preserve">select * from GDP  </w:t>
+      </w:r>
+    </w:p>
+    <w:p>
+      <w:pPr>
+        <w:spacing w:after="0"/>
+        <w:rPr>
+          <w:b/>
+          <w:bCs/>
+          <w:sz w:val="24"/>
+          <w:szCs w:val="24"/>
+        </w:rPr>
+      </w:pPr>
+      <w:r>
+        <w:rPr>
+          <w:b/>
+          <w:bCs/>
+          <w:sz w:val="24"/>
+          <w:szCs w:val="24"/>
+        </w:rPr>
+        <w:t xml:space="preserve">join yield </w:t>
+      </w:r>
+    </w:p>
+    <w:p>
+      <w:pPr>
+        <w:spacing w:after="0"/>
+        <w:rPr>
+          <w:b/>
+          <w:bCs/>
+          <w:sz w:val="24"/>
+          <w:szCs w:val="24"/>
+        </w:rPr>
+      </w:pPr>
+      <w:r>
+        <w:rPr>
+          <w:b/>
+          <w:bCs/>
+          <w:sz w:val="24"/>
+          <w:szCs w:val="24"/>
+        </w:rPr>
+        <w:t xml:space="preserve">on </w:t>
+      </w:r>
+      <w:proofErr w:type="spellStart"/>
+      <w:r>
+        <w:rPr>
+          <w:b/>
+          <w:bCs/>
+          <w:sz w:val="24"/>
+          <w:szCs w:val="24"/>
+        </w:rPr>
+        <w:t>GDP.date</w:t>
+      </w:r>
+      <w:proofErr w:type="spellEnd"/>
+      <w:r>
+        <w:rPr>
+          <w:b/>
+          <w:bCs/>
+          <w:sz w:val="24"/>
+          <w:szCs w:val="24"/>
+        </w:rPr>
+        <w:t xml:space="preserve"> = </w:t>
+      </w:r>
+      <w:proofErr w:type="spellStart"/>
+      <w:r>
+        <w:rPr>
+          <w:b/>
+          <w:bCs/>
+          <w:sz w:val="24"/>
+          <w:szCs w:val="24"/>
+        </w:rPr>
+        <w:t>yield.date</w:t>
+      </w:r>
+      <w:proofErr w:type="spellEnd"/>
+      <w:r>
+        <w:rPr>
+          <w:b/>
+          <w:bCs/>
+          <w:sz w:val="24"/>
+          <w:szCs w:val="24"/>
+        </w:rPr>
+        <w:t>;</w:t>
+      </w:r>
+    </w:p>
+    <w:p>
+      <w:pPr>
+        <w:spacing w:after="0"/>
+        <w:rPr>
+          <w:sz w:val="24"/>
+          <w:szCs w:val="24"/>
+        </w:rPr>
+      </w:pPr>
+    </w:p>
+    <w:p>
+      <w:pPr>
+        <w:spacing w:after="0"/>
+        <w:rPr>
+          <w:sz w:val="24"/>
+          <w:szCs w:val="24"/>
+        </w:rPr>
+      </w:pPr>
       <w:r>
         <w:rPr>
           <w:sz w:val="24"/>
@@ -1619,200 +1890,63 @@
           <w:sz w:val="24"/>
           <w:szCs w:val="24"/>
         </w:rPr>
-        <w:t>table</w:t>
-      </w:r>
-      <w:r>
-        <w:rPr>
-          <w:sz w:val="24"/>
-          <w:szCs w:val="24"/>
-        </w:rPr>
-        <w:t xml:space="preserve">.  </w:t>
-      </w:r>
-      <w:r>
-        <w:rPr>
-          <w:sz w:val="24"/>
-          <w:szCs w:val="24"/>
-        </w:rPr>
-        <w:t xml:space="preserve">SQLAlchemy was used to connect to the </w:t>
-      </w:r>
+        <w:t>or you can connect to the DB and join them as Dataframes</w:t>
+      </w:r>
+      <w:r>
+        <w:rPr>
+          <w:sz w:val="24"/>
+          <w:szCs w:val="24"/>
+        </w:rPr>
+        <w:t xml:space="preserve"> in Python using Pandas</w:t>
+      </w:r>
+      <w:r>
+        <w:rPr>
+          <w:sz w:val="24"/>
+          <w:szCs w:val="24"/>
+        </w:rPr>
+        <w:t>:</w:t>
+      </w:r>
+    </w:p>
+    <w:p>
+      <w:pPr>
+        <w:spacing w:after="0"/>
+        <w:rPr>
+          <w:b/>
+          <w:bCs/>
+          <w:sz w:val="24"/>
+          <w:szCs w:val="24"/>
+        </w:rPr>
+      </w:pPr>
+    </w:p>
+    <w:p>
+      <w:pPr>
+        <w:spacing w:after="0"/>
+        <w:rPr>
+          <w:b/>
+          <w:bCs/>
+          <w:sz w:val="24"/>
+          <w:szCs w:val="24"/>
+        </w:rPr>
+      </w:pPr>
       <w:proofErr w:type="spellStart"/>
       <w:r>
         <w:rPr>
-          <w:sz w:val="24"/>
-          <w:szCs w:val="24"/>
-        </w:rPr>
-        <w:t>PostgreSql</w:t>
+          <w:b/>
+          <w:bCs/>
+          <w:sz w:val="24"/>
+          <w:szCs w:val="24"/>
+        </w:rPr>
+        <w:t>merge_table</w:t>
       </w:r>
       <w:proofErr w:type="spellEnd"/>
       <w:r>
         <w:rPr>
-          <w:sz w:val="24"/>
-          <w:szCs w:val="24"/>
-        </w:rPr>
-        <w:t xml:space="preserve"> database</w:t>
-      </w:r>
-    </w:p>
-    <w:p>
-      <w:pPr>
-        <w:spacing w:after="0"/>
-        <w:rPr>
-          <w:sz w:val="24"/>
-          <w:szCs w:val="24"/>
-        </w:rPr>
-      </w:pPr>
-    </w:p>
-    <w:p>
-      <w:pPr>
-        <w:spacing w:after="0"/>
-        <w:rPr>
-          <w:sz w:val="24"/>
-          <w:szCs w:val="24"/>
-        </w:rPr>
-      </w:pPr>
-    </w:p>
-    <w:p>
-      <w:pPr>
-        <w:spacing w:after="0"/>
-        <w:rPr>
-          <w:sz w:val="24"/>
-          <w:szCs w:val="24"/>
-        </w:rPr>
-      </w:pPr>
-      <w:r>
-        <w:rPr>
-          <w:sz w:val="24"/>
-          <w:szCs w:val="24"/>
-        </w:rPr>
-        <w:t>You can combine</w:t>
-      </w:r>
-      <w:r>
-        <w:rPr>
-          <w:sz w:val="24"/>
-          <w:szCs w:val="24"/>
-        </w:rPr>
-        <w:t xml:space="preserve"> the two sets of data by running a join of the two sets by date (which are both </w:t>
-      </w:r>
-      <w:proofErr w:type="gramStart"/>
-      <w:r>
-        <w:rPr>
-          <w:sz w:val="24"/>
-          <w:szCs w:val="24"/>
-        </w:rPr>
-        <w:t>varchar(</w:t>
-      </w:r>
-      <w:proofErr w:type="gramEnd"/>
-      <w:r>
-        <w:rPr>
-          <w:sz w:val="24"/>
-          <w:szCs w:val="24"/>
-        </w:rPr>
-        <w:t>10) datatype):</w:t>
-      </w:r>
-    </w:p>
-    <w:p>
-      <w:pPr>
-        <w:spacing w:after="0"/>
-        <w:rPr>
-          <w:sz w:val="24"/>
-          <w:szCs w:val="24"/>
-        </w:rPr>
-      </w:pPr>
-    </w:p>
-    <w:p>
-      <w:pPr>
-        <w:spacing w:after="0"/>
-        <w:rPr>
-          <w:b/>
-          <w:bCs/>
-          <w:sz w:val="24"/>
-          <w:szCs w:val="24"/>
-        </w:rPr>
-      </w:pPr>
-      <w:bookmarkStart w:id="0" w:name="_GoBack"/>
-      <w:r>
-        <w:rPr>
-          <w:b/>
-          <w:bCs/>
-          <w:sz w:val="24"/>
-          <w:szCs w:val="24"/>
-        </w:rPr>
-        <w:t xml:space="preserve">select </w:t>
-      </w:r>
-      <w:r>
-        <w:rPr>
-          <w:b/>
-          <w:bCs/>
-          <w:sz w:val="24"/>
-          <w:szCs w:val="24"/>
-        </w:rPr>
-        <w:t>* from GDP</w:t>
-      </w:r>
-      <w:r>
-        <w:rPr>
-          <w:b/>
-          <w:bCs/>
-          <w:sz w:val="24"/>
-          <w:szCs w:val="24"/>
-        </w:rPr>
-        <w:t xml:space="preserve">  </w:t>
-      </w:r>
-    </w:p>
-    <w:p>
-      <w:pPr>
-        <w:spacing w:after="0"/>
-        <w:rPr>
-          <w:b/>
-          <w:bCs/>
-          <w:sz w:val="24"/>
-          <w:szCs w:val="24"/>
-        </w:rPr>
-      </w:pPr>
-      <w:r>
-        <w:rPr>
-          <w:b/>
-          <w:bCs/>
-          <w:sz w:val="24"/>
-          <w:szCs w:val="24"/>
-        </w:rPr>
-        <w:t xml:space="preserve">join </w:t>
-      </w:r>
-      <w:r>
-        <w:rPr>
-          <w:b/>
-          <w:bCs/>
-          <w:sz w:val="24"/>
-          <w:szCs w:val="24"/>
-        </w:rPr>
-        <w:t>yield</w:t>
-      </w:r>
-      <w:r>
-        <w:rPr>
-          <w:b/>
-          <w:bCs/>
-          <w:sz w:val="24"/>
-          <w:szCs w:val="24"/>
-        </w:rPr>
-        <w:t xml:space="preserve"> </w:t>
-      </w:r>
-    </w:p>
-    <w:p>
-      <w:pPr>
-        <w:spacing w:after="0"/>
-        <w:rPr>
-          <w:b/>
-          <w:bCs/>
-          <w:sz w:val="24"/>
-          <w:szCs w:val="24"/>
-        </w:rPr>
-      </w:pPr>
-      <w:r>
-        <w:rPr>
-          <w:b/>
-          <w:bCs/>
-          <w:sz w:val="24"/>
-          <w:szCs w:val="24"/>
-        </w:rPr>
-        <w:t xml:space="preserve">on </w:t>
+          <w:b/>
+          <w:bCs/>
+          <w:sz w:val="24"/>
+          <w:szCs w:val="24"/>
+        </w:rPr>
+        <w:t xml:space="preserve"> = </w:t>
       </w:r>
       <w:proofErr w:type="spellStart"/>
       <w:r>
@@ -1822,25 +1956,7 @@
           <w:sz w:val="24"/>
           <w:szCs w:val="24"/>
         </w:rPr>
-        <w:t>GDP</w:t>
-      </w:r>
-      <w:r>
-        <w:rPr>
-          <w:b/>
-          <w:bCs/>
-          <w:sz w:val="24"/>
-          <w:szCs w:val="24"/>
-        </w:rPr>
-        <w:t>.</w:t>
-      </w:r>
-      <w:r>
-        <w:rPr>
-          <w:b/>
-          <w:bCs/>
-          <w:sz w:val="24"/>
-          <w:szCs w:val="24"/>
-        </w:rPr>
-        <w:t>date</w:t>
+        <w:t>pd.merge</w:t>
       </w:r>
       <w:proofErr w:type="spellEnd"/>
       <w:r>
@@ -1850,201 +1966,57 @@
           <w:sz w:val="24"/>
           <w:szCs w:val="24"/>
         </w:rPr>
-        <w:t xml:space="preserve"> = </w:t>
+        <w:t>(</w:t>
       </w:r>
       <w:proofErr w:type="spellStart"/>
-      <w:proofErr w:type="gramStart"/>
-      <w:r>
-        <w:rPr>
-          <w:b/>
-          <w:bCs/>
-          <w:sz w:val="24"/>
-          <w:szCs w:val="24"/>
-        </w:rPr>
-        <w:t>yield.date</w:t>
+      <w:r>
+        <w:rPr>
+          <w:b/>
+          <w:bCs/>
+          <w:sz w:val="24"/>
+          <w:szCs w:val="24"/>
+        </w:rPr>
+        <w:t>gdp_df</w:t>
       </w:r>
       <w:proofErr w:type="spellEnd"/>
-      <w:proofErr w:type="gramEnd"/>
-      <w:r>
-        <w:rPr>
-          <w:b/>
-          <w:bCs/>
-          <w:sz w:val="24"/>
-          <w:szCs w:val="24"/>
-        </w:rPr>
-        <w:t>;</w:t>
-      </w:r>
-    </w:p>
-    <w:bookmarkEnd w:id="0"/>
-    <w:p>
-      <w:pPr>
-        <w:spacing w:after="0"/>
-        <w:rPr>
-          <w:sz w:val="24"/>
-          <w:szCs w:val="24"/>
-        </w:rPr>
-      </w:pPr>
-    </w:p>
-    <w:p>
-      <w:pPr>
-        <w:spacing w:after="0"/>
-        <w:rPr>
-          <w:sz w:val="24"/>
-          <w:szCs w:val="24"/>
-        </w:rPr>
-      </w:pPr>
-      <w:r>
-        <w:rPr>
-          <w:sz w:val="24"/>
-          <w:szCs w:val="24"/>
-        </w:rPr>
-        <w:t xml:space="preserve"> </w:t>
-      </w:r>
-      <w:r>
-        <w:rPr>
-          <w:sz w:val="24"/>
-          <w:szCs w:val="24"/>
-        </w:rPr>
-        <w:t xml:space="preserve">or you can connect to the DB and join them as </w:t>
+      <w:r>
+        <w:rPr>
+          <w:b/>
+          <w:bCs/>
+          <w:sz w:val="24"/>
+          <w:szCs w:val="24"/>
+        </w:rPr>
+        <w:t xml:space="preserve">, </w:t>
       </w:r>
       <w:proofErr w:type="spellStart"/>
       <w:r>
         <w:rPr>
-          <w:sz w:val="24"/>
-          <w:szCs w:val="24"/>
-        </w:rPr>
-        <w:t>Dataframes</w:t>
+          <w:b/>
+          <w:bCs/>
+          <w:sz w:val="24"/>
+          <w:szCs w:val="24"/>
+        </w:rPr>
+        <w:t>yield_df</w:t>
       </w:r>
       <w:proofErr w:type="spellEnd"/>
       <w:r>
         <w:rPr>
-          <w:sz w:val="24"/>
-          <w:szCs w:val="24"/>
-        </w:rPr>
-        <w:t xml:space="preserve"> in Python using Pandas</w:t>
-      </w:r>
-    </w:p>
-    <w:p>
-      <w:pPr>
-        <w:spacing w:after="0"/>
-        <w:rPr>
-          <w:b/>
-          <w:bCs/>
-          <w:sz w:val="24"/>
-          <w:szCs w:val="24"/>
-        </w:rPr>
-      </w:pPr>
-    </w:p>
-    <w:p>
-      <w:pPr>
-        <w:spacing w:after="0"/>
-        <w:rPr>
-          <w:b/>
-          <w:bCs/>
-          <w:sz w:val="24"/>
-          <w:szCs w:val="24"/>
-        </w:rPr>
-      </w:pPr>
-      <w:proofErr w:type="spellStart"/>
-      <w:r>
-        <w:rPr>
-          <w:b/>
-          <w:bCs/>
-          <w:sz w:val="24"/>
-          <w:szCs w:val="24"/>
-        </w:rPr>
-        <w:t>merge_table</w:t>
-      </w:r>
-      <w:proofErr w:type="spellEnd"/>
-      <w:r>
-        <w:rPr>
-          <w:b/>
-          <w:bCs/>
-          <w:sz w:val="24"/>
-          <w:szCs w:val="24"/>
-        </w:rPr>
-        <w:t xml:space="preserve"> = </w:t>
-      </w:r>
-      <w:proofErr w:type="spellStart"/>
-      <w:proofErr w:type="gramStart"/>
-      <w:r>
-        <w:rPr>
-          <w:b/>
-          <w:bCs/>
-          <w:sz w:val="24"/>
-          <w:szCs w:val="24"/>
-        </w:rPr>
-        <w:t>pd.merge</w:t>
-      </w:r>
-      <w:proofErr w:type="spellEnd"/>
-      <w:proofErr w:type="gramEnd"/>
-      <w:r>
-        <w:rPr>
-          <w:b/>
-          <w:bCs/>
-          <w:sz w:val="24"/>
-          <w:szCs w:val="24"/>
-        </w:rPr>
-        <w:t>(</w:t>
-      </w:r>
-      <w:proofErr w:type="spellStart"/>
-      <w:r>
-        <w:rPr>
-          <w:b/>
-          <w:bCs/>
-          <w:sz w:val="24"/>
-          <w:szCs w:val="24"/>
-        </w:rPr>
-        <w:t>gdp_df</w:t>
-      </w:r>
-      <w:proofErr w:type="spellEnd"/>
-      <w:r>
-        <w:rPr>
-          <w:b/>
-          <w:bCs/>
-          <w:sz w:val="24"/>
-          <w:szCs w:val="24"/>
-        </w:rPr>
-        <w:t xml:space="preserve">, </w:t>
-      </w:r>
-      <w:proofErr w:type="spellStart"/>
-      <w:r>
-        <w:rPr>
-          <w:b/>
-          <w:bCs/>
-          <w:sz w:val="24"/>
-          <w:szCs w:val="24"/>
-        </w:rPr>
-        <w:t>yield_df</w:t>
-      </w:r>
-      <w:proofErr w:type="spellEnd"/>
-      <w:r>
-        <w:rPr>
-          <w:b/>
-          <w:bCs/>
-          <w:sz w:val="24"/>
-          <w:szCs w:val="24"/>
-        </w:rPr>
-        <w:t>, on="</w:t>
-      </w:r>
-      <w:r>
-        <w:rPr>
-          <w:b/>
-          <w:bCs/>
-          <w:sz w:val="24"/>
-          <w:szCs w:val="24"/>
-        </w:rPr>
-        <w:t>date</w:t>
-      </w:r>
-      <w:r>
-        <w:rPr>
-          <w:b/>
-          <w:bCs/>
-          <w:sz w:val="24"/>
-          <w:szCs w:val="24"/>
-        </w:rPr>
-        <w:t>")</w:t>
-      </w:r>
+          <w:b/>
+          <w:bCs/>
+          <w:sz w:val="24"/>
+          <w:szCs w:val="24"/>
+        </w:rPr>
+        <w:t>, on="date")</w:t>
+      </w:r>
+    </w:p>
+    <w:p>
+      <w:pPr>
+        <w:spacing w:after="0"/>
+        <w:rPr>
+          <w:sz w:val="24"/>
+          <w:szCs w:val="24"/>
+        </w:rPr>
+      </w:pPr>
     </w:p>
     <w:p>
       <w:pPr>
@@ -2056,6 +2028,41 @@
           <w:szCs w:val="32"/>
         </w:rPr>
       </w:pPr>
+      <w:r>
+        <w:rPr>
+          <w:sz w:val="24"/>
+          <w:szCs w:val="24"/>
+        </w:rPr>
+        <w:t xml:space="preserve">We used </w:t>
+      </w:r>
+      <w:r>
+        <w:rPr>
+          <w:sz w:val="24"/>
+          <w:szCs w:val="24"/>
+        </w:rPr>
+        <w:t xml:space="preserve">SQLAlchemy to connect to both </w:t>
+      </w:r>
+      <w:r>
+        <w:rPr>
+          <w:sz w:val="24"/>
+          <w:szCs w:val="24"/>
+        </w:rPr>
+        <w:t>SQL</w:t>
+      </w:r>
+      <w:r>
+        <w:rPr>
+          <w:sz w:val="24"/>
+          <w:szCs w:val="24"/>
+        </w:rPr>
+        <w:t xml:space="preserve"> databases</w:t>
+      </w:r>
+      <w:r>
+        <w:rPr>
+          <w:sz w:val="24"/>
+          <w:szCs w:val="24"/>
+        </w:rPr>
+        <w:t xml:space="preserve"> and created a combined file from which queries can be performed.</w:t>
+      </w:r>
     </w:p>
     <w:p>
       <w:pPr>
@@ -2067,44 +2074,369 @@
           <w:szCs w:val="32"/>
         </w:rPr>
       </w:pPr>
-      <w:r>
+    </w:p>
+    <w:p>
+      <w:pPr>
+        <w:spacing w:after="0"/>
         <w:rPr>
           <w:b/>
           <w:bCs/>
           <w:sz w:val="32"/>
           <w:szCs w:val="32"/>
         </w:rPr>
-        <w:t>Summary</w:t>
-      </w:r>
-    </w:p>
-    <w:p>
-      <w:pPr>
-        <w:spacing w:after="0"/>
-        <w:rPr>
-          <w:sz w:val="24"/>
-          <w:szCs w:val="24"/>
-        </w:rPr>
-      </w:pPr>
-      <w:r>
-        <w:rPr>
-          <w:sz w:val="24"/>
-          <w:szCs w:val="24"/>
-        </w:rPr>
-        <w:t xml:space="preserve">The data in the database can be used in for creating </w:t>
-      </w:r>
-      <w:r>
-        <w:rPr>
-          <w:sz w:val="24"/>
-          <w:szCs w:val="24"/>
-        </w:rPr>
-        <w:t>various yield curve and GDP growth rate plots</w:t>
-      </w:r>
-      <w:r>
-        <w:rPr>
-          <w:sz w:val="24"/>
-          <w:szCs w:val="24"/>
-        </w:rPr>
-        <w:t xml:space="preserve"> using Matplotlib</w:t>
+      </w:pPr>
+    </w:p>
+    <w:p>
+      <w:pPr>
+        <w:spacing w:after="0"/>
+        <w:rPr>
+          <w:b/>
+          <w:bCs/>
+          <w:sz w:val="32"/>
+          <w:szCs w:val="32"/>
+        </w:rPr>
+      </w:pPr>
+    </w:p>
+    <w:p>
+      <w:pPr>
+        <w:spacing w:after="0"/>
+        <w:rPr>
+          <w:b/>
+          <w:bCs/>
+          <w:sz w:val="32"/>
+          <w:szCs w:val="32"/>
+        </w:rPr>
+      </w:pPr>
+    </w:p>
+    <w:p>
+      <w:pPr>
+        <w:spacing w:after="0"/>
+        <w:rPr>
+          <w:b/>
+          <w:bCs/>
+          <w:sz w:val="32"/>
+          <w:szCs w:val="32"/>
+        </w:rPr>
+      </w:pPr>
+    </w:p>
+    <w:p>
+      <w:pPr>
+        <w:spacing w:after="0"/>
+        <w:rPr>
+          <w:b/>
+          <w:bCs/>
+          <w:sz w:val="32"/>
+          <w:szCs w:val="32"/>
+        </w:rPr>
+      </w:pPr>
+    </w:p>
+    <w:p>
+      <w:pPr>
+        <w:spacing w:after="0"/>
+        <w:rPr>
+          <w:b/>
+          <w:bCs/>
+          <w:sz w:val="32"/>
+          <w:szCs w:val="32"/>
+        </w:rPr>
+      </w:pPr>
+    </w:p>
+    <w:p>
+      <w:pPr>
+        <w:spacing w:after="0"/>
+        <w:rPr>
+          <w:b/>
+          <w:bCs/>
+          <w:sz w:val="32"/>
+          <w:szCs w:val="32"/>
+        </w:rPr>
+      </w:pPr>
+    </w:p>
+    <w:p>
+      <w:pPr>
+        <w:spacing w:after="0"/>
+        <w:rPr>
+          <w:b/>
+          <w:bCs/>
+          <w:sz w:val="32"/>
+          <w:szCs w:val="32"/>
+        </w:rPr>
+      </w:pPr>
+    </w:p>
+    <w:p>
+      <w:pPr>
+        <w:spacing w:after="0"/>
+        <w:rPr>
+          <w:b/>
+          <w:bCs/>
+          <w:sz w:val="32"/>
+          <w:szCs w:val="32"/>
+        </w:rPr>
+      </w:pPr>
+    </w:p>
+    <w:p>
+      <w:pPr>
+        <w:spacing w:after="0"/>
+        <w:rPr>
+          <w:b/>
+          <w:bCs/>
+          <w:sz w:val="32"/>
+          <w:szCs w:val="32"/>
+        </w:rPr>
+      </w:pPr>
+    </w:p>
+    <w:p>
+      <w:pPr>
+        <w:spacing w:after="0"/>
+        <w:rPr>
+          <w:b/>
+          <w:bCs/>
+          <w:sz w:val="32"/>
+          <w:szCs w:val="32"/>
+        </w:rPr>
+      </w:pPr>
+      <w:r>
+        <w:rPr>
+          <w:b/>
+          <w:bCs/>
+          <w:sz w:val="32"/>
+          <w:szCs w:val="32"/>
+        </w:rPr>
+        <w:lastRenderedPageBreak/>
+        <w:t>Instructions to replicate:</w:t>
+      </w:r>
+    </w:p>
+    <w:p>
+      <w:pPr>
+        <w:spacing w:after="0"/>
+        <w:rPr>
+          <w:sz w:val="24"/>
+          <w:szCs w:val="24"/>
+        </w:rPr>
+      </w:pPr>
+    </w:p>
+    <w:p>
+      <w:pPr>
+        <w:spacing w:after="0"/>
+        <w:rPr>
+          <w:sz w:val="24"/>
+          <w:szCs w:val="24"/>
+        </w:rPr>
+      </w:pPr>
+      <w:r>
+        <w:rPr>
+          <w:sz w:val="24"/>
+          <w:szCs w:val="24"/>
+        </w:rPr>
+        <w:t xml:space="preserve">Go to https://www.bea.gov/data/gdp/gross-domestic-product and </w:t>
+      </w:r>
+      <w:proofErr w:type="gramStart"/>
+      <w:r>
+        <w:rPr>
+          <w:sz w:val="24"/>
+          <w:szCs w:val="24"/>
+        </w:rPr>
+        <w:t>download</w:t>
+      </w:r>
+      <w:r>
+        <w:rPr>
+          <w:sz w:val="24"/>
+          <w:szCs w:val="24"/>
+        </w:rPr>
+        <w:t xml:space="preserve"> ??????</w:t>
+      </w:r>
+      <w:proofErr w:type="gramEnd"/>
+    </w:p>
+    <w:p>
+      <w:pPr>
+        <w:spacing w:after="0"/>
+        <w:rPr>
+          <w:sz w:val="24"/>
+          <w:szCs w:val="24"/>
+        </w:rPr>
+      </w:pPr>
+    </w:p>
+    <w:p>
+      <w:pPr>
+        <w:spacing w:after="0"/>
+        <w:rPr>
+          <w:sz w:val="24"/>
+          <w:szCs w:val="24"/>
+        </w:rPr>
+      </w:pPr>
+      <w:r>
+        <w:rPr>
+          <w:sz w:val="24"/>
+          <w:szCs w:val="24"/>
+        </w:rPr>
+        <w:t xml:space="preserve">Open and run all lines of code in </w:t>
+      </w:r>
+      <w:proofErr w:type="spellStart"/>
+      <w:r>
+        <w:rPr>
+          <w:b/>
+          <w:bCs/>
+          <w:sz w:val="24"/>
+          <w:szCs w:val="24"/>
+        </w:rPr>
+        <w:t>gdpQ.ipynb</w:t>
+      </w:r>
+      <w:proofErr w:type="spellEnd"/>
+      <w:r>
+        <w:rPr>
+          <w:sz w:val="24"/>
+          <w:szCs w:val="24"/>
+        </w:rPr>
+        <w:t xml:space="preserve"> in </w:t>
+      </w:r>
+      <w:proofErr w:type="spellStart"/>
+      <w:r>
+        <w:rPr>
+          <w:sz w:val="24"/>
+          <w:szCs w:val="24"/>
+        </w:rPr>
+        <w:t>Jupyter</w:t>
+      </w:r>
+      <w:proofErr w:type="spellEnd"/>
+      <w:r>
+        <w:rPr>
+          <w:sz w:val="24"/>
+          <w:szCs w:val="24"/>
+        </w:rPr>
+        <w:t xml:space="preserve"> Notebook</w:t>
+      </w:r>
+    </w:p>
+    <w:p>
+      <w:pPr>
+        <w:spacing w:after="0"/>
+        <w:rPr>
+          <w:sz w:val="24"/>
+          <w:szCs w:val="24"/>
+        </w:rPr>
+      </w:pPr>
+      <w:r>
+        <w:rPr>
+          <w:sz w:val="24"/>
+          <w:szCs w:val="24"/>
+        </w:rPr>
+        <w:tab/>
+        <w:t>This will read in /resources/</w:t>
+      </w:r>
+      <w:r>
+        <w:t xml:space="preserve"> </w:t>
+      </w:r>
+      <w:r>
+        <w:rPr>
+          <w:sz w:val="24"/>
+          <w:szCs w:val="24"/>
+        </w:rPr>
+        <w:t>t10101q.csv</w:t>
+      </w:r>
+      <w:r>
+        <w:rPr>
+          <w:sz w:val="24"/>
+          <w:szCs w:val="24"/>
+        </w:rPr>
+        <w:t>, clean it, and create</w:t>
+      </w:r>
+    </w:p>
+    <w:p>
+      <w:pPr>
+        <w:spacing w:after="0"/>
+        <w:ind w:firstLine="720"/>
+        <w:rPr>
+          <w:sz w:val="24"/>
+          <w:szCs w:val="24"/>
+        </w:rPr>
+      </w:pPr>
+      <w:r>
+        <w:rPr>
+          <w:b/>
+          <w:bCs/>
+          <w:sz w:val="24"/>
+          <w:szCs w:val="24"/>
+        </w:rPr>
+        <w:t>gdpQDB.csv</w:t>
+      </w:r>
+      <w:r>
+        <w:rPr>
+          <w:sz w:val="24"/>
+          <w:szCs w:val="24"/>
+        </w:rPr>
+        <w:t xml:space="preserve"> in /</w:t>
+      </w:r>
+      <w:r>
+        <w:rPr>
+          <w:sz w:val="24"/>
+          <w:szCs w:val="24"/>
+        </w:rPr>
+        <w:t>resources</w:t>
+      </w:r>
+      <w:r>
+        <w:rPr>
+          <w:sz w:val="24"/>
+          <w:szCs w:val="24"/>
+        </w:rPr>
+        <w:t xml:space="preserve"> to be used for importing later.</w:t>
+      </w:r>
+    </w:p>
+    <w:p>
+      <w:pPr>
+        <w:spacing w:after="0"/>
+        <w:rPr>
+          <w:sz w:val="24"/>
+          <w:szCs w:val="24"/>
+        </w:rPr>
+      </w:pPr>
+    </w:p>
+    <w:p>
+      <w:pPr>
+        <w:spacing w:after="0"/>
+        <w:rPr>
+          <w:sz w:val="24"/>
+          <w:szCs w:val="24"/>
+        </w:rPr>
+      </w:pPr>
+      <w:r>
+        <w:rPr>
+          <w:sz w:val="24"/>
+          <w:szCs w:val="24"/>
+        </w:rPr>
+        <w:t xml:space="preserve">Open and run all lines of code in </w:t>
+      </w:r>
+      <w:proofErr w:type="spellStart"/>
+      <w:r>
+        <w:rPr>
+          <w:b/>
+          <w:bCs/>
+          <w:sz w:val="24"/>
+          <w:szCs w:val="24"/>
+        </w:rPr>
+        <w:t>Yield_Curve_Scraping.ipynb</w:t>
+      </w:r>
+      <w:proofErr w:type="spellEnd"/>
+      <w:r>
+        <w:rPr>
+          <w:sz w:val="24"/>
+          <w:szCs w:val="24"/>
+        </w:rPr>
+        <w:t xml:space="preserve"> in </w:t>
+      </w:r>
+      <w:proofErr w:type="spellStart"/>
+      <w:r>
+        <w:rPr>
+          <w:sz w:val="24"/>
+          <w:szCs w:val="24"/>
+        </w:rPr>
+        <w:t>Jupyter</w:t>
+      </w:r>
+      <w:proofErr w:type="spellEnd"/>
+      <w:r>
+        <w:rPr>
+          <w:sz w:val="24"/>
+          <w:szCs w:val="24"/>
+        </w:rPr>
+        <w:t xml:space="preserve"> Notebook</w:t>
       </w:r>
       <w:r>
         <w:rPr>
@@ -2113,60 +2445,333 @@
         </w:rPr>
         <w:t>.</w:t>
       </w:r>
-      <w:r>
-        <w:rPr>
-          <w:sz w:val="24"/>
-          <w:szCs w:val="24"/>
-        </w:rPr>
-        <w:t xml:space="preserve">  </w:t>
-      </w:r>
-      <w:r>
-        <w:rPr>
-          <w:sz w:val="24"/>
-          <w:szCs w:val="24"/>
-        </w:rPr>
-        <w:t>The analyst can use the plots to determine whether</w:t>
-      </w:r>
-      <w:r>
-        <w:rPr>
-          <w:sz w:val="24"/>
-          <w:szCs w:val="24"/>
-        </w:rPr>
-        <w:t xml:space="preserve"> the</w:t>
-      </w:r>
-      <w:r>
-        <w:rPr>
-          <w:sz w:val="24"/>
-          <w:szCs w:val="24"/>
-        </w:rPr>
-        <w:t xml:space="preserve"> historical</w:t>
-      </w:r>
-      <w:r>
-        <w:rPr>
-          <w:sz w:val="24"/>
-          <w:szCs w:val="24"/>
-        </w:rPr>
-        <w:t xml:space="preserve"> data shows any patterns in the shape of the yield curve and economic growth or recessions.</w:t>
-      </w:r>
-      <w:r>
-        <w:rPr>
-          <w:sz w:val="24"/>
-          <w:szCs w:val="24"/>
-        </w:rPr>
-        <w:t xml:space="preserve">  Regression analysis can also be performed to predict economic growth or recessions.  </w:t>
-      </w:r>
-    </w:p>
-    <w:p>
-      <w:pPr>
-        <w:spacing w:after="0"/>
-        <w:rPr>
-          <w:sz w:val="24"/>
-          <w:szCs w:val="24"/>
-        </w:rPr>
-      </w:pPr>
+    </w:p>
+    <w:p>
+      <w:pPr>
+        <w:spacing w:after="0"/>
+        <w:ind w:firstLine="720"/>
+        <w:rPr>
+          <w:sz w:val="24"/>
+          <w:szCs w:val="24"/>
+        </w:rPr>
+      </w:pPr>
+      <w:r>
+        <w:rPr>
+          <w:sz w:val="24"/>
+          <w:szCs w:val="24"/>
+        </w:rPr>
+        <w:t xml:space="preserve">This will scrape data off Treasury.gov and create </w:t>
+      </w:r>
+      <w:r>
+        <w:rPr>
+          <w:b/>
+          <w:bCs/>
+          <w:sz w:val="24"/>
+          <w:szCs w:val="24"/>
+        </w:rPr>
+        <w:t>yield.csv</w:t>
+      </w:r>
+      <w:r>
+        <w:rPr>
+          <w:sz w:val="24"/>
+          <w:szCs w:val="24"/>
+        </w:rPr>
+        <w:t xml:space="preserve"> to be used</w:t>
+      </w:r>
+    </w:p>
+    <w:p>
+      <w:pPr>
+        <w:spacing w:after="0"/>
+        <w:ind w:firstLine="720"/>
+        <w:rPr>
+          <w:sz w:val="24"/>
+          <w:szCs w:val="24"/>
+        </w:rPr>
+      </w:pPr>
+      <w:r>
+        <w:rPr>
+          <w:sz w:val="24"/>
+          <w:szCs w:val="24"/>
+        </w:rPr>
+        <w:t>for importing into your tables later.</w:t>
+      </w:r>
+    </w:p>
+    <w:p>
+      <w:pPr>
+        <w:spacing w:after="0"/>
+        <w:rPr>
+          <w:sz w:val="24"/>
+          <w:szCs w:val="24"/>
+        </w:rPr>
+      </w:pPr>
+    </w:p>
+    <w:p>
+      <w:pPr>
+        <w:spacing w:after="0"/>
+        <w:rPr>
+          <w:sz w:val="24"/>
+          <w:szCs w:val="24"/>
+        </w:rPr>
+      </w:pPr>
+      <w:r>
+        <w:rPr>
+          <w:sz w:val="24"/>
+          <w:szCs w:val="24"/>
+        </w:rPr>
+        <w:t xml:space="preserve">Run </w:t>
+      </w:r>
+      <w:proofErr w:type="spellStart"/>
+      <w:r>
+        <w:rPr>
+          <w:b/>
+          <w:bCs/>
+          <w:sz w:val="24"/>
+          <w:szCs w:val="24"/>
+        </w:rPr>
+        <w:t>Table_Schema_SQL.sql</w:t>
+      </w:r>
+      <w:proofErr w:type="spellEnd"/>
+      <w:r>
+        <w:rPr>
+          <w:sz w:val="24"/>
+          <w:szCs w:val="24"/>
+        </w:rPr>
+        <w:t xml:space="preserve"> in </w:t>
+      </w:r>
+      <w:proofErr w:type="spellStart"/>
+      <w:r>
+        <w:rPr>
+          <w:sz w:val="24"/>
+          <w:szCs w:val="24"/>
+        </w:rPr>
+        <w:t>PGAdmin</w:t>
+      </w:r>
+      <w:proofErr w:type="spellEnd"/>
+      <w:r>
+        <w:rPr>
+          <w:sz w:val="24"/>
+          <w:szCs w:val="24"/>
+        </w:rPr>
+        <w:t>.</w:t>
+      </w:r>
+    </w:p>
+    <w:p>
+      <w:pPr>
+        <w:spacing w:after="0"/>
+        <w:rPr>
+          <w:sz w:val="24"/>
+          <w:szCs w:val="24"/>
+        </w:rPr>
+      </w:pPr>
+    </w:p>
+    <w:p>
+      <w:pPr>
+        <w:spacing w:after="0"/>
+        <w:rPr>
+          <w:sz w:val="24"/>
+          <w:szCs w:val="24"/>
+        </w:rPr>
+      </w:pPr>
+      <w:r>
+        <w:rPr>
+          <w:sz w:val="24"/>
+          <w:szCs w:val="24"/>
+        </w:rPr>
+        <w:tab/>
+        <w:t>This will create a table called</w:t>
+      </w:r>
+      <w:r>
+        <w:rPr>
+          <w:sz w:val="24"/>
+          <w:szCs w:val="24"/>
+        </w:rPr>
+        <w:t xml:space="preserve"> </w:t>
+      </w:r>
+      <w:proofErr w:type="spellStart"/>
+      <w:r>
+        <w:rPr>
+          <w:sz w:val="24"/>
+          <w:szCs w:val="24"/>
+        </w:rPr>
+        <w:t>gdp</w:t>
+      </w:r>
+      <w:proofErr w:type="spellEnd"/>
+      <w:r>
+        <w:rPr>
+          <w:sz w:val="24"/>
+          <w:szCs w:val="24"/>
+        </w:rPr>
+        <w:t xml:space="preserve"> and a table called yield in your database.</w:t>
+      </w:r>
+    </w:p>
+    <w:p>
+      <w:pPr>
+        <w:spacing w:after="0"/>
+        <w:rPr>
+          <w:sz w:val="24"/>
+          <w:szCs w:val="24"/>
+        </w:rPr>
+      </w:pPr>
+    </w:p>
+    <w:p>
+      <w:pPr>
+        <w:spacing w:after="0"/>
+        <w:rPr>
+          <w:sz w:val="24"/>
+          <w:szCs w:val="24"/>
+        </w:rPr>
+      </w:pPr>
+      <w:r>
+        <w:rPr>
+          <w:sz w:val="24"/>
+          <w:szCs w:val="24"/>
+        </w:rPr>
+        <w:t xml:space="preserve">Import the </w:t>
+      </w:r>
+      <w:r>
+        <w:rPr>
+          <w:b/>
+          <w:bCs/>
+          <w:sz w:val="24"/>
+          <w:szCs w:val="24"/>
+        </w:rPr>
+        <w:t>gdpQDB.csv</w:t>
+      </w:r>
+      <w:r>
+        <w:rPr>
+          <w:b/>
+          <w:bCs/>
+          <w:sz w:val="24"/>
+          <w:szCs w:val="24"/>
+        </w:rPr>
+        <w:t xml:space="preserve"> </w:t>
+      </w:r>
+      <w:r>
+        <w:rPr>
+          <w:sz w:val="24"/>
+          <w:szCs w:val="24"/>
+        </w:rPr>
+        <w:t xml:space="preserve">into the </w:t>
+      </w:r>
+      <w:proofErr w:type="spellStart"/>
+      <w:r>
+        <w:rPr>
+          <w:sz w:val="24"/>
+          <w:szCs w:val="24"/>
+        </w:rPr>
+        <w:t>gdp</w:t>
+      </w:r>
+      <w:proofErr w:type="spellEnd"/>
+      <w:r>
+        <w:rPr>
+          <w:sz w:val="24"/>
+          <w:szCs w:val="24"/>
+        </w:rPr>
+        <w:t xml:space="preserve"> table we just created using </w:t>
+      </w:r>
+      <w:proofErr w:type="spellStart"/>
+      <w:r>
+        <w:rPr>
+          <w:sz w:val="24"/>
+          <w:szCs w:val="24"/>
+        </w:rPr>
+        <w:t>PGAdmin</w:t>
+      </w:r>
+      <w:proofErr w:type="spellEnd"/>
+    </w:p>
+    <w:p>
+      <w:pPr>
+        <w:spacing w:after="0"/>
+        <w:rPr>
+          <w:sz w:val="24"/>
+          <w:szCs w:val="24"/>
+        </w:rPr>
+      </w:pPr>
+    </w:p>
+    <w:p>
+      <w:pPr>
+        <w:spacing w:after="0"/>
+        <w:rPr>
+          <w:sz w:val="24"/>
+          <w:szCs w:val="24"/>
+        </w:rPr>
+      </w:pPr>
+      <w:r>
+        <w:rPr>
+          <w:sz w:val="24"/>
+          <w:szCs w:val="24"/>
+        </w:rPr>
+        <w:t xml:space="preserve">Import the </w:t>
+      </w:r>
+      <w:r>
+        <w:rPr>
+          <w:b/>
+          <w:bCs/>
+          <w:sz w:val="24"/>
+          <w:szCs w:val="24"/>
+        </w:rPr>
+        <w:t>yield.csv</w:t>
+      </w:r>
+      <w:r>
+        <w:rPr>
+          <w:sz w:val="24"/>
+          <w:szCs w:val="24"/>
+        </w:rPr>
+        <w:t xml:space="preserve"> into the </w:t>
+      </w:r>
+      <w:r>
+        <w:rPr>
+          <w:sz w:val="24"/>
+          <w:szCs w:val="24"/>
+        </w:rPr>
+        <w:t>yield</w:t>
+      </w:r>
+      <w:r>
+        <w:rPr>
+          <w:sz w:val="24"/>
+          <w:szCs w:val="24"/>
+        </w:rPr>
+        <w:t xml:space="preserve"> table we just created using </w:t>
+      </w:r>
+      <w:proofErr w:type="spellStart"/>
+      <w:r>
+        <w:rPr>
+          <w:sz w:val="24"/>
+          <w:szCs w:val="24"/>
+        </w:rPr>
+        <w:t>PGAdmin</w:t>
+      </w:r>
+      <w:proofErr w:type="spellEnd"/>
+    </w:p>
+    <w:p>
+      <w:pPr>
+        <w:spacing w:after="0"/>
+        <w:rPr>
+          <w:sz w:val="24"/>
+          <w:szCs w:val="24"/>
+        </w:rPr>
+      </w:pPr>
+    </w:p>
+    <w:p>
+      <w:pPr>
+        <w:spacing w:after="0"/>
+        <w:rPr>
+          <w:sz w:val="24"/>
+          <w:szCs w:val="24"/>
+        </w:rPr>
+      </w:pPr>
+      <w:r>
+        <w:rPr>
+          <w:sz w:val="24"/>
+          <w:szCs w:val="24"/>
+        </w:rPr>
+        <w:t>You now have two tables in your database that you may use.</w:t>
+      </w:r>
+      <w:bookmarkStart w:id="0" w:name="_GoBack"/>
+      <w:bookmarkEnd w:id="0"/>
     </w:p>
     <w:sectPr>
-      <w:footerReference w:type="default" r:id="rId10"/>
+      <w:footerReference w:type="default" r:id="rId11"/>
       <w:pgSz w:w="12240" w:h="15840"/>
       <w:pgMar w:top="720" w:right="720" w:bottom="720" w:left="720" w:header="720" w:footer="720" w:gutter="0"/>
       <w:cols w:space="720"/>
@@ -2749,6 +3354,41 @@
     <w:uiPriority w:val="99"/>
     <w:rsid w:val="00486D2E"/>
   </w:style>
+  <w:style w:type="character" w:styleId="Hyperlink">
+    <w:name w:val="Hyperlink"/>
+    <w:basedOn w:val="DefaultParagraphFont"/>
+    <w:uiPriority w:val="99"/>
+    <w:unhideWhenUsed/>
+    <w:rsid w:val="001D554C"/>
+    <w:rPr>
+      <w:color w:val="0563C1" w:themeColor="hyperlink"/>
+      <w:u w:val="single"/>
+    </w:rPr>
+  </w:style>
+  <w:style w:type="character" w:styleId="UnresolvedMention">
+    <w:name w:val="Unresolved Mention"/>
+    <w:basedOn w:val="DefaultParagraphFont"/>
+    <w:uiPriority w:val="99"/>
+    <w:semiHidden/>
+    <w:unhideWhenUsed/>
+    <w:rsid w:val="001D554C"/>
+    <w:rPr>
+      <w:color w:val="605E5C"/>
+      <w:shd w:val="clear" w:color="auto" w:fill="E1DFDD"/>
+    </w:rPr>
+  </w:style>
+  <w:style w:type="character" w:styleId="FollowedHyperlink">
+    <w:name w:val="FollowedHyperlink"/>
+    <w:basedOn w:val="DefaultParagraphFont"/>
+    <w:uiPriority w:val="99"/>
+    <w:semiHidden/>
+    <w:unhideWhenUsed/>
+    <w:rsid w:val="001D554C"/>
+    <w:rPr>
+      <w:color w:val="954F72" w:themeColor="followedHyperlink"/>
+      <w:u w:val="single"/>
+    </w:rPr>
+  </w:style>
 </w:styles>
 </file>
 
@@ -3052,7 +3692,7 @@
 </file>
 
 <file path=customXml/itemProps1.xml><?xml version="1.0" encoding="utf-8"?>
-<ds:datastoreItem xmlns:ds="http://schemas.openxmlformats.org/officeDocument/2006/customXml" ds:itemID="{EF01C5B3-580A-DD41-AF45-44CB24F2F729}">
+<ds:datastoreItem xmlns:ds="http://schemas.openxmlformats.org/officeDocument/2006/customXml" ds:itemID="{A62D96A1-D67A-744C-BE2A-B75A2A5F4305}">
   <ds:schemaRefs>
     <ds:schemaRef ds:uri="http://schemas.openxmlformats.org/officeDocument/2006/bibliography"/>
   </ds:schemaRefs>

</xml_diff>